<commit_message>
Adjusted formatting of transaction subsystem
</commit_message>
<xml_diff>
--- a/Project Test Plan.docx
+++ b/Project Test Plan.docx
@@ -870,6 +870,104 @@
           </w:p>
         </w:tc>
       </w:tr>
+      <w:tr>
+        <w:trPr>
+          <w:trHeight w:val="182"/>
+        </w:trPr>
+        <w:tc>
+          <w:tcPr>
+            <w:tcW w:w="1190" w:type="dxa"/>
+            <w:tcBorders>
+              <w:top w:val="single" w:sz="6" w:space="0" w:color="000000" w:themeColor="text1"/>
+              <w:left w:val="single" w:sz="6" w:space="0" w:color="000000" w:themeColor="text1"/>
+              <w:bottom w:val="single" w:sz="6" w:space="0" w:color="000000" w:themeColor="text1"/>
+              <w:right w:val="single" w:sz="6" w:space="0" w:color="000000" w:themeColor="text1"/>
+            </w:tcBorders>
+          </w:tcPr>
+          <w:p>
+            <w:pPr>
+              <w:jc w:val="center"/>
+              <w:rPr>
+                <w:rFonts w:ascii="Times New Roman" w:eastAsia="Times New Roman" w:hAnsi="Times New Roman" w:cs="Times New Roman"/>
+                <w:color w:val="000000" w:themeColor="text1"/>
+                <w:sz w:val="24"/>
+                <w:szCs w:val="24"/>
+              </w:rPr>
+            </w:pPr>
+            <w:r>
+              <w:rPr>
+                <w:rFonts w:ascii="Times New Roman" w:eastAsia="Times New Roman" w:hAnsi="Times New Roman" w:cs="Times New Roman"/>
+                <w:color w:val="000000" w:themeColor="text1"/>
+                <w:sz w:val="24"/>
+                <w:szCs w:val="24"/>
+              </w:rPr>
+              <w:t>6/22</w:t>
+            </w:r>
+          </w:p>
+        </w:tc>
+        <w:tc>
+          <w:tcPr>
+            <w:tcW w:w="1190" w:type="dxa"/>
+            <w:tcBorders>
+              <w:top w:val="single" w:sz="6" w:space="0" w:color="000000" w:themeColor="text1"/>
+              <w:left w:val="single" w:sz="6" w:space="0" w:color="000000" w:themeColor="text1"/>
+              <w:bottom w:val="single" w:sz="6" w:space="0" w:color="000000" w:themeColor="text1"/>
+              <w:right w:val="single" w:sz="6" w:space="0" w:color="000000" w:themeColor="text1"/>
+            </w:tcBorders>
+          </w:tcPr>
+          <w:p>
+            <w:pPr>
+              <w:jc w:val="center"/>
+              <w:rPr>
+                <w:rFonts w:ascii="Times New Roman" w:eastAsia="Times New Roman" w:hAnsi="Times New Roman" w:cs="Times New Roman"/>
+                <w:color w:val="000000" w:themeColor="text1"/>
+                <w:sz w:val="24"/>
+                <w:szCs w:val="24"/>
+              </w:rPr>
+            </w:pPr>
+            <w:r>
+              <w:rPr>
+                <w:rFonts w:ascii="Times New Roman" w:eastAsia="Times New Roman" w:hAnsi="Times New Roman" w:cs="Times New Roman"/>
+                <w:color w:val="000000" w:themeColor="text1"/>
+                <w:sz w:val="24"/>
+                <w:szCs w:val="24"/>
+              </w:rPr>
+              <w:t>Keith</w:t>
+            </w:r>
+          </w:p>
+        </w:tc>
+        <w:tc>
+          <w:tcPr>
+            <w:tcW w:w="7342" w:type="dxa"/>
+            <w:tcBorders>
+              <w:top w:val="single" w:sz="6" w:space="0" w:color="000000" w:themeColor="text1"/>
+              <w:left w:val="single" w:sz="6" w:space="0" w:color="000000" w:themeColor="text1"/>
+              <w:bottom w:val="single" w:sz="6" w:space="0" w:color="000000" w:themeColor="text1"/>
+              <w:right w:val="single" w:sz="6" w:space="0" w:color="000000" w:themeColor="text1"/>
+            </w:tcBorders>
+          </w:tcPr>
+          <w:p>
+            <w:pPr>
+              <w:jc w:val="center"/>
+              <w:rPr>
+                <w:rFonts w:ascii="Times New Roman" w:eastAsia="Times New Roman" w:hAnsi="Times New Roman" w:cs="Times New Roman"/>
+                <w:color w:val="000000" w:themeColor="text1"/>
+                <w:sz w:val="24"/>
+                <w:szCs w:val="24"/>
+              </w:rPr>
+            </w:pPr>
+            <w:r>
+              <w:rPr>
+                <w:rFonts w:ascii="Times New Roman" w:eastAsia="Times New Roman" w:hAnsi="Times New Roman" w:cs="Times New Roman"/>
+                <w:color w:val="000000" w:themeColor="text1"/>
+                <w:sz w:val="24"/>
+                <w:szCs w:val="24"/>
+              </w:rPr>
+              <w:t>Adjusted formatting for transaction subsystem and misspelled methods</w:t>
+            </w:r>
+          </w:p>
+        </w:tc>
+      </w:tr>
     </w:tbl>
     <w:p>
       <w:pPr>
@@ -10113,15 +10211,7 @@
                 <w:sz w:val="24"/>
                 <w:szCs w:val="24"/>
               </w:rPr>
-              <w:t>New b</w:t>
-            </w:r>
-            <w:r>
-              <w:rPr>
-                <w:rFonts w:ascii="Times New Roman" w:hAnsi="Times New Roman" w:cs="Times New Roman"/>
-                <w:sz w:val="24"/>
-                <w:szCs w:val="24"/>
-              </w:rPr>
-              <w:t>alance of account’s interest</w:t>
+              <w:t>New balance of account’s interest</w:t>
             </w:r>
           </w:p>
         </w:tc>
@@ -11742,24 +11832,50 @@
         </w:rPr>
       </w:pPr>
     </w:p>
+    <w:p>
+      <w:pPr>
+        <w:rPr>
+          <w:rFonts w:ascii="Times New Roman" w:hAnsi="Times New Roman" w:cs="Times New Roman"/>
+          <w:sz w:val="24"/>
+          <w:szCs w:val="24"/>
+        </w:rPr>
+      </w:pPr>
+      <w:r>
+        <w:rPr>
+          <w:rFonts w:ascii="Times New Roman" w:hAnsi="Times New Roman" w:cs="Times New Roman"/>
+          <w:sz w:val="24"/>
+          <w:szCs w:val="24"/>
+        </w:rPr>
+        <w:t xml:space="preserve">Data </w:t>
+      </w:r>
+      <w:r>
+        <w:rPr>
+          <w:rFonts w:ascii="Times New Roman" w:hAnsi="Times New Roman" w:cs="Times New Roman"/>
+          <w:sz w:val="24"/>
+          <w:szCs w:val="24"/>
+        </w:rPr>
+        <w:t>between User and Transaction Subsystem</w:t>
+      </w:r>
+    </w:p>
     <w:tbl>
       <w:tblPr>
         <w:tblStyle w:val="TableGrid"/>
         <w:tblW w:w="0" w:type="auto"/>
+        <w:tblLayout w:type="fixed"/>
         <w:tblLook w:val="04A0" w:firstRow="1" w:lastRow="0" w:firstColumn="1" w:lastColumn="0" w:noHBand="0" w:noVBand="1"/>
       </w:tblPr>
       <w:tblGrid>
-        <w:gridCol w:w="665"/>
-        <w:gridCol w:w="3654"/>
-        <w:gridCol w:w="1516"/>
-        <w:gridCol w:w="792"/>
-        <w:gridCol w:w="1396"/>
-        <w:gridCol w:w="1327"/>
+        <w:gridCol w:w="1525"/>
+        <w:gridCol w:w="1800"/>
+        <w:gridCol w:w="1350"/>
+        <w:gridCol w:w="1530"/>
+        <w:gridCol w:w="1620"/>
+        <w:gridCol w:w="1525"/>
       </w:tblGrid>
       <w:tr>
         <w:tc>
           <w:tcPr>
-            <w:tcW w:w="895" w:type="dxa"/>
+            <w:tcW w:w="1525" w:type="dxa"/>
           </w:tcPr>
           <w:p>
             <w:pPr>
@@ -11781,7 +11897,7 @@
         </w:tc>
         <w:tc>
           <w:tcPr>
-            <w:tcW w:w="3424" w:type="dxa"/>
+            <w:tcW w:w="1800" w:type="dxa"/>
           </w:tcPr>
           <w:p>
             <w:pPr>
@@ -11803,7 +11919,7 @@
         </w:tc>
         <w:tc>
           <w:tcPr>
-            <w:tcW w:w="1516" w:type="dxa"/>
+            <w:tcW w:w="1350" w:type="dxa"/>
           </w:tcPr>
           <w:p>
             <w:pPr>
@@ -11825,7 +11941,7 @@
         </w:tc>
         <w:tc>
           <w:tcPr>
-            <w:tcW w:w="792" w:type="dxa"/>
+            <w:tcW w:w="1530" w:type="dxa"/>
           </w:tcPr>
           <w:p>
             <w:pPr>
@@ -11847,7 +11963,7 @@
         </w:tc>
         <w:tc>
           <w:tcPr>
-            <w:tcW w:w="1396" w:type="dxa"/>
+            <w:tcW w:w="1620" w:type="dxa"/>
           </w:tcPr>
           <w:p>
             <w:pPr>
@@ -11869,7 +11985,7 @@
         </w:tc>
         <w:tc>
           <w:tcPr>
-            <w:tcW w:w="1327" w:type="dxa"/>
+            <w:tcW w:w="1525" w:type="dxa"/>
           </w:tcPr>
           <w:p>
             <w:pPr>
@@ -11893,8 +12009,7 @@
       <w:tr>
         <w:tc>
           <w:tcPr>
-            <w:tcW w:w="9350" w:type="dxa"/>
-            <w:gridSpan w:val="6"/>
+            <w:tcW w:w="1525" w:type="dxa"/>
           </w:tcPr>
           <w:p>
             <w:pPr>
@@ -11909,12 +12024,322 @@
             <w:r>
               <w:rPr>
                 <w:rFonts w:ascii="Times New Roman" w:hAnsi="Times New Roman" w:cs="Times New Roman"/>
+                <w:sz w:val="24"/>
+                <w:szCs w:val="24"/>
+              </w:rPr>
+              <w:t>Web Page</w:t>
+            </w:r>
+          </w:p>
+        </w:tc>
+        <w:tc>
+          <w:tcPr>
+            <w:tcW w:w="1800" w:type="dxa"/>
+          </w:tcPr>
+          <w:p>
+            <w:pPr>
+              <w:rPr>
+                <w:rFonts w:ascii="Times New Roman" w:hAnsi="Times New Roman" w:cs="Times New Roman"/>
+                <w:sz w:val="24"/>
+                <w:szCs w:val="24"/>
+              </w:rPr>
+            </w:pPr>
+            <w:r>
+              <w:rPr>
+                <w:rFonts w:ascii="Times New Roman" w:hAnsi="Times New Roman" w:cs="Times New Roman"/>
+                <w:sz w:val="24"/>
+                <w:szCs w:val="24"/>
+              </w:rPr>
+              <w:t xml:space="preserve">Transaction Subsystem </w:t>
+            </w:r>
+          </w:p>
+        </w:tc>
+        <w:tc>
+          <w:tcPr>
+            <w:tcW w:w="1350" w:type="dxa"/>
+          </w:tcPr>
+          <w:p>
+            <w:pPr>
+              <w:rPr>
+                <w:rFonts w:ascii="Times New Roman" w:hAnsi="Times New Roman" w:cs="Times New Roman"/>
+                <w:sz w:val="24"/>
+                <w:szCs w:val="24"/>
+              </w:rPr>
+            </w:pPr>
+            <w:proofErr w:type="spellStart"/>
+            <w:r>
+              <w:rPr>
+                <w:rFonts w:ascii="Times New Roman" w:hAnsi="Times New Roman" w:cs="Times New Roman"/>
+                <w:sz w:val="24"/>
+                <w:szCs w:val="24"/>
+              </w:rPr>
+              <w:t>Transaction.checkAccount</w:t>
+            </w:r>
+            <w:proofErr w:type="spellEnd"/>
+            <w:r>
+              <w:rPr>
+                <w:rFonts w:ascii="Times New Roman" w:hAnsi="Times New Roman" w:cs="Times New Roman"/>
+                <w:sz w:val="24"/>
+                <w:szCs w:val="24"/>
+              </w:rPr>
+              <w:t>()</w:t>
+            </w:r>
+          </w:p>
+        </w:tc>
+        <w:tc>
+          <w:tcPr>
+            <w:tcW w:w="1530" w:type="dxa"/>
+          </w:tcPr>
+          <w:p>
+            <w:pPr>
+              <w:rPr>
+                <w:rFonts w:ascii="Times New Roman" w:hAnsi="Times New Roman" w:cs="Times New Roman"/>
+                <w:sz w:val="24"/>
+                <w:szCs w:val="24"/>
+              </w:rPr>
+            </w:pPr>
+            <w:r>
+              <w:rPr>
+                <w:rFonts w:ascii="Times New Roman" w:hAnsi="Times New Roman" w:cs="Times New Roman"/>
+                <w:sz w:val="24"/>
+                <w:szCs w:val="24"/>
+              </w:rPr>
+              <w:t>integer</w:t>
+            </w:r>
+          </w:p>
+        </w:tc>
+        <w:tc>
+          <w:tcPr>
+            <w:tcW w:w="1620" w:type="dxa"/>
+          </w:tcPr>
+          <w:p>
+            <w:pPr>
+              <w:rPr>
+                <w:rFonts w:ascii="Times New Roman" w:hAnsi="Times New Roman" w:cs="Times New Roman"/>
+                <w:sz w:val="24"/>
+                <w:szCs w:val="24"/>
+              </w:rPr>
+            </w:pPr>
+            <w:r>
+              <w:rPr>
+                <w:rFonts w:ascii="Times New Roman" w:hAnsi="Times New Roman" w:cs="Times New Roman"/>
+                <w:sz w:val="24"/>
+                <w:szCs w:val="24"/>
+              </w:rPr>
+              <w:t xml:space="preserve">7 </w:t>
+            </w:r>
+            <w:proofErr w:type="gramStart"/>
+            <w:r>
+              <w:rPr>
+                <w:rFonts w:ascii="Times New Roman" w:hAnsi="Times New Roman" w:cs="Times New Roman"/>
+                <w:sz w:val="24"/>
+                <w:szCs w:val="24"/>
+              </w:rPr>
+              <w:t>digit</w:t>
+            </w:r>
+            <w:proofErr w:type="gramEnd"/>
+          </w:p>
+        </w:tc>
+        <w:tc>
+          <w:tcPr>
+            <w:tcW w:w="1525" w:type="dxa"/>
+          </w:tcPr>
+          <w:p>
+            <w:pPr>
+              <w:rPr>
+                <w:rFonts w:ascii="Times New Roman" w:hAnsi="Times New Roman" w:cs="Times New Roman"/>
+                <w:sz w:val="24"/>
+                <w:szCs w:val="24"/>
+              </w:rPr>
+            </w:pPr>
+            <w:r>
+              <w:rPr>
+                <w:rFonts w:ascii="Times New Roman" w:hAnsi="Times New Roman" w:cs="Times New Roman"/>
+                <w:sz w:val="24"/>
+                <w:szCs w:val="24"/>
+              </w:rPr>
+              <w:t>0000000</w:t>
+            </w:r>
+          </w:p>
+        </w:tc>
+      </w:tr>
+      <w:tr>
+        <w:tc>
+          <w:tcPr>
+            <w:tcW w:w="1525" w:type="dxa"/>
+          </w:tcPr>
+          <w:p>
+            <w:pPr>
+              <w:rPr>
+                <w:rFonts w:ascii="Times New Roman" w:hAnsi="Times New Roman" w:cs="Times New Roman"/>
                 <w:b/>
                 <w:bCs/>
                 <w:sz w:val="24"/>
                 <w:szCs w:val="24"/>
               </w:rPr>
-              <w:t>*Data input from webpage, validation of accounts</w:t>
+            </w:pPr>
+            <w:r>
+              <w:rPr>
+                <w:rFonts w:ascii="Times New Roman" w:hAnsi="Times New Roman" w:cs="Times New Roman"/>
+                <w:sz w:val="24"/>
+                <w:szCs w:val="24"/>
+              </w:rPr>
+              <w:t>Web Page</w:t>
+            </w:r>
+          </w:p>
+        </w:tc>
+        <w:tc>
+          <w:tcPr>
+            <w:tcW w:w="1800" w:type="dxa"/>
+          </w:tcPr>
+          <w:p>
+            <w:pPr>
+              <w:rPr>
+                <w:rFonts w:ascii="Times New Roman" w:hAnsi="Times New Roman" w:cs="Times New Roman"/>
+                <w:sz w:val="24"/>
+                <w:szCs w:val="24"/>
+              </w:rPr>
+            </w:pPr>
+            <w:r>
+              <w:rPr>
+                <w:rFonts w:ascii="Times New Roman" w:hAnsi="Times New Roman" w:cs="Times New Roman"/>
+                <w:sz w:val="24"/>
+                <w:szCs w:val="24"/>
+              </w:rPr>
+              <w:t xml:space="preserve">Transaction Subsystem </w:t>
+            </w:r>
+          </w:p>
+        </w:tc>
+        <w:tc>
+          <w:tcPr>
+            <w:tcW w:w="1350" w:type="dxa"/>
+          </w:tcPr>
+          <w:p>
+            <w:pPr>
+              <w:rPr>
+                <w:rFonts w:ascii="Times New Roman" w:hAnsi="Times New Roman" w:cs="Times New Roman"/>
+                <w:sz w:val="24"/>
+                <w:szCs w:val="24"/>
+              </w:rPr>
+            </w:pPr>
+            <w:proofErr w:type="spellStart"/>
+            <w:r>
+              <w:rPr>
+                <w:rFonts w:ascii="Times New Roman" w:hAnsi="Times New Roman" w:cs="Times New Roman"/>
+                <w:sz w:val="24"/>
+                <w:szCs w:val="24"/>
+              </w:rPr>
+              <w:t>Transaction.chooseAcctType</w:t>
+            </w:r>
+            <w:proofErr w:type="spellEnd"/>
+            <w:r>
+              <w:rPr>
+                <w:rFonts w:ascii="Times New Roman" w:hAnsi="Times New Roman" w:cs="Times New Roman"/>
+                <w:sz w:val="24"/>
+                <w:szCs w:val="24"/>
+              </w:rPr>
+              <w:t>()</w:t>
+            </w:r>
+          </w:p>
+        </w:tc>
+        <w:tc>
+          <w:tcPr>
+            <w:tcW w:w="1530" w:type="dxa"/>
+          </w:tcPr>
+          <w:p>
+            <w:pPr>
+              <w:rPr>
+                <w:rFonts w:ascii="Times New Roman" w:hAnsi="Times New Roman" w:cs="Times New Roman"/>
+                <w:sz w:val="24"/>
+                <w:szCs w:val="24"/>
+              </w:rPr>
+            </w:pPr>
+            <w:r>
+              <w:rPr>
+                <w:rFonts w:ascii="Times New Roman" w:hAnsi="Times New Roman" w:cs="Times New Roman"/>
+                <w:sz w:val="24"/>
+                <w:szCs w:val="24"/>
+              </w:rPr>
+              <w:t>String</w:t>
+            </w:r>
+          </w:p>
+        </w:tc>
+        <w:tc>
+          <w:tcPr>
+            <w:tcW w:w="1620" w:type="dxa"/>
+          </w:tcPr>
+          <w:p>
+            <w:pPr>
+              <w:rPr>
+                <w:rFonts w:ascii="Times New Roman" w:hAnsi="Times New Roman" w:cs="Times New Roman"/>
+                <w:sz w:val="24"/>
+                <w:szCs w:val="24"/>
+              </w:rPr>
+            </w:pPr>
+            <w:r>
+              <w:rPr>
+                <w:rFonts w:ascii="Times New Roman" w:hAnsi="Times New Roman" w:cs="Times New Roman"/>
+                <w:sz w:val="24"/>
+                <w:szCs w:val="24"/>
+              </w:rPr>
+              <w:t>[“</w:t>
+            </w:r>
+            <w:proofErr w:type="spellStart"/>
+            <w:r>
+              <w:rPr>
+                <w:rFonts w:ascii="Times New Roman" w:hAnsi="Times New Roman" w:cs="Times New Roman"/>
+                <w:sz w:val="24"/>
+                <w:szCs w:val="24"/>
+              </w:rPr>
+              <w:t>Checkings</w:t>
+            </w:r>
+            <w:proofErr w:type="spellEnd"/>
+            <w:r>
+              <w:rPr>
+                <w:rFonts w:ascii="Times New Roman" w:hAnsi="Times New Roman" w:cs="Times New Roman"/>
+                <w:sz w:val="24"/>
+                <w:szCs w:val="24"/>
+              </w:rPr>
+              <w:t>”, “Savings”]</w:t>
+            </w:r>
+          </w:p>
+        </w:tc>
+        <w:tc>
+          <w:tcPr>
+            <w:tcW w:w="1525" w:type="dxa"/>
+          </w:tcPr>
+          <w:p>
+            <w:pPr>
+              <w:rPr>
+                <w:rFonts w:ascii="Times New Roman" w:hAnsi="Times New Roman" w:cs="Times New Roman"/>
+                <w:sz w:val="24"/>
+                <w:szCs w:val="24"/>
+              </w:rPr>
+            </w:pPr>
+            <w:r>
+              <w:rPr>
+                <w:rFonts w:ascii="Times New Roman" w:hAnsi="Times New Roman" w:cs="Times New Roman"/>
+                <w:sz w:val="24"/>
+                <w:szCs w:val="24"/>
+              </w:rPr>
+              <w:t>“</w:t>
+            </w:r>
+            <w:proofErr w:type="spellStart"/>
+            <w:r>
+              <w:rPr>
+                <w:rFonts w:ascii="Times New Roman" w:hAnsi="Times New Roman" w:cs="Times New Roman"/>
+                <w:sz w:val="24"/>
+                <w:szCs w:val="24"/>
+              </w:rPr>
+              <w:t>Checkings</w:t>
+            </w:r>
+            <w:proofErr w:type="spellEnd"/>
+            <w:r>
+              <w:rPr>
+                <w:rFonts w:ascii="Times New Roman" w:hAnsi="Times New Roman" w:cs="Times New Roman"/>
+                <w:sz w:val="24"/>
+                <w:szCs w:val="24"/>
+              </w:rPr>
+              <w:t>”</w:t>
             </w:r>
           </w:p>
         </w:tc>
@@ -11922,7 +12347,7 @@
       <w:tr>
         <w:tc>
           <w:tcPr>
-            <w:tcW w:w="895" w:type="dxa"/>
+            <w:tcW w:w="1525" w:type="dxa"/>
           </w:tcPr>
           <w:p>
             <w:pPr>
@@ -11946,7 +12371,29 @@
         </w:tc>
         <w:tc>
           <w:tcPr>
-            <w:tcW w:w="3424" w:type="dxa"/>
+            <w:tcW w:w="1800" w:type="dxa"/>
+          </w:tcPr>
+          <w:p>
+            <w:pPr>
+              <w:rPr>
+                <w:rFonts w:ascii="Times New Roman" w:hAnsi="Times New Roman" w:cs="Times New Roman"/>
+                <w:sz w:val="24"/>
+                <w:szCs w:val="24"/>
+              </w:rPr>
+            </w:pPr>
+            <w:r>
+              <w:rPr>
+                <w:rFonts w:ascii="Times New Roman" w:hAnsi="Times New Roman" w:cs="Times New Roman"/>
+                <w:sz w:val="24"/>
+                <w:szCs w:val="24"/>
+              </w:rPr>
+              <w:t>Transaction Subsystem Show balance</w:t>
+            </w:r>
+          </w:p>
+        </w:tc>
+        <w:tc>
+          <w:tcPr>
+            <w:tcW w:w="1350" w:type="dxa"/>
           </w:tcPr>
           <w:p>
             <w:pPr>
@@ -11963,7 +12410,7 @@
                 <w:sz w:val="24"/>
                 <w:szCs w:val="24"/>
               </w:rPr>
-              <w:t>Transaction.checkAccount</w:t>
+              <w:t>Transaction.showBalance</w:t>
             </w:r>
             <w:proofErr w:type="spellEnd"/>
             <w:r>
@@ -11978,16 +12425,63 @@
         </w:tc>
         <w:tc>
           <w:tcPr>
-            <w:tcW w:w="1516" w:type="dxa"/>
-          </w:tcPr>
-          <w:p>
-            <w:pPr>
-              <w:rPr>
-                <w:rFonts w:ascii="Times New Roman" w:hAnsi="Times New Roman" w:cs="Times New Roman"/>
-                <w:sz w:val="24"/>
-                <w:szCs w:val="24"/>
-              </w:rPr>
-            </w:pPr>
+            <w:tcW w:w="1530" w:type="dxa"/>
+          </w:tcPr>
+          <w:p>
+            <w:pPr>
+              <w:rPr>
+                <w:rFonts w:ascii="Times New Roman" w:hAnsi="Times New Roman" w:cs="Times New Roman"/>
+                <w:sz w:val="24"/>
+                <w:szCs w:val="24"/>
+              </w:rPr>
+            </w:pPr>
+            <w:r>
+              <w:rPr>
+                <w:rFonts w:ascii="Times New Roman" w:hAnsi="Times New Roman" w:cs="Times New Roman"/>
+                <w:sz w:val="24"/>
+                <w:szCs w:val="24"/>
+              </w:rPr>
+              <w:t xml:space="preserve">String, </w:t>
+            </w:r>
+          </w:p>
+          <w:p>
+            <w:pPr>
+              <w:rPr>
+                <w:rFonts w:ascii="Times New Roman" w:hAnsi="Times New Roman" w:cs="Times New Roman"/>
+                <w:sz w:val="24"/>
+                <w:szCs w:val="24"/>
+              </w:rPr>
+            </w:pPr>
+            <w:r>
+              <w:rPr>
+                <w:rFonts w:ascii="Times New Roman" w:hAnsi="Times New Roman" w:cs="Times New Roman"/>
+                <w:sz w:val="24"/>
+                <w:szCs w:val="24"/>
+              </w:rPr>
+              <w:t>integer</w:t>
+            </w:r>
+          </w:p>
+        </w:tc>
+        <w:tc>
+          <w:tcPr>
+            <w:tcW w:w="1620" w:type="dxa"/>
+          </w:tcPr>
+          <w:p>
+            <w:pPr>
+              <w:rPr>
+                <w:rFonts w:ascii="Times New Roman" w:hAnsi="Times New Roman" w:cs="Times New Roman"/>
+                <w:sz w:val="24"/>
+                <w:szCs w:val="24"/>
+              </w:rPr>
+            </w:pPr>
+            <w:r>
+              <w:rPr>
+                <w:rFonts w:ascii="Times New Roman" w:hAnsi="Times New Roman" w:cs="Times New Roman"/>
+                <w:sz w:val="24"/>
+                <w:szCs w:val="24"/>
+              </w:rPr>
+              <w:t>[“</w:t>
+            </w:r>
             <w:proofErr w:type="spellStart"/>
             <w:r>
               <w:rPr>
@@ -11995,52 +12489,16 @@
                 <w:sz w:val="24"/>
                 <w:szCs w:val="24"/>
               </w:rPr>
-              <w:t>accountID</w:t>
+              <w:t>Checkings</w:t>
             </w:r>
             <w:proofErr w:type="spellEnd"/>
-          </w:p>
-        </w:tc>
-        <w:tc>
-          <w:tcPr>
-            <w:tcW w:w="792" w:type="dxa"/>
-          </w:tcPr>
-          <w:p>
-            <w:pPr>
-              <w:rPr>
-                <w:rFonts w:ascii="Times New Roman" w:hAnsi="Times New Roman" w:cs="Times New Roman"/>
-                <w:sz w:val="24"/>
-                <w:szCs w:val="24"/>
-              </w:rPr>
-            </w:pPr>
-            <w:r>
-              <w:rPr>
-                <w:rFonts w:ascii="Times New Roman" w:hAnsi="Times New Roman" w:cs="Times New Roman"/>
-                <w:sz w:val="24"/>
-                <w:szCs w:val="24"/>
-              </w:rPr>
-              <w:t>integer</w:t>
-            </w:r>
-          </w:p>
-        </w:tc>
-        <w:tc>
-          <w:tcPr>
-            <w:tcW w:w="1396" w:type="dxa"/>
-          </w:tcPr>
-          <w:p>
-            <w:pPr>
-              <w:rPr>
-                <w:rFonts w:ascii="Times New Roman" w:hAnsi="Times New Roman" w:cs="Times New Roman"/>
-                <w:sz w:val="24"/>
-                <w:szCs w:val="24"/>
-              </w:rPr>
-            </w:pPr>
-            <w:r>
-              <w:rPr>
-                <w:rFonts w:ascii="Times New Roman" w:hAnsi="Times New Roman" w:cs="Times New Roman"/>
-                <w:sz w:val="24"/>
-                <w:szCs w:val="24"/>
-              </w:rPr>
-              <w:t xml:space="preserve">7 </w:t>
+            <w:r>
+              <w:rPr>
+                <w:rFonts w:ascii="Times New Roman" w:hAnsi="Times New Roman" w:cs="Times New Roman"/>
+                <w:sz w:val="24"/>
+                <w:szCs w:val="24"/>
+              </w:rPr>
+              <w:t xml:space="preserve">”, “Savings”], 7 </w:t>
             </w:r>
             <w:proofErr w:type="gramStart"/>
             <w:r>
@@ -12052,12 +12510,55 @@
               <w:t>digit</w:t>
             </w:r>
             <w:proofErr w:type="gramEnd"/>
-          </w:p>
-        </w:tc>
-        <w:tc>
-          <w:tcPr>
-            <w:tcW w:w="1327" w:type="dxa"/>
-          </w:tcPr>
+            <w:r>
+              <w:rPr>
+                <w:rFonts w:ascii="Times New Roman" w:hAnsi="Times New Roman" w:cs="Times New Roman"/>
+                <w:sz w:val="24"/>
+                <w:szCs w:val="24"/>
+              </w:rPr>
+              <w:t xml:space="preserve"> </w:t>
+            </w:r>
+          </w:p>
+        </w:tc>
+        <w:tc>
+          <w:tcPr>
+            <w:tcW w:w="1525" w:type="dxa"/>
+          </w:tcPr>
+          <w:p>
+            <w:pPr>
+              <w:rPr>
+                <w:rFonts w:ascii="Times New Roman" w:hAnsi="Times New Roman" w:cs="Times New Roman"/>
+                <w:sz w:val="24"/>
+                <w:szCs w:val="24"/>
+              </w:rPr>
+            </w:pPr>
+            <w:r>
+              <w:rPr>
+                <w:rFonts w:ascii="Times New Roman" w:hAnsi="Times New Roman" w:cs="Times New Roman"/>
+                <w:sz w:val="24"/>
+                <w:szCs w:val="24"/>
+              </w:rPr>
+              <w:t>“</w:t>
+            </w:r>
+            <w:proofErr w:type="spellStart"/>
+            <w:r>
+              <w:rPr>
+                <w:rFonts w:ascii="Times New Roman" w:hAnsi="Times New Roman" w:cs="Times New Roman"/>
+                <w:sz w:val="24"/>
+                <w:szCs w:val="24"/>
+              </w:rPr>
+              <w:t>Checkings</w:t>
+            </w:r>
+            <w:proofErr w:type="spellEnd"/>
+            <w:r>
+              <w:rPr>
+                <w:rFonts w:ascii="Times New Roman" w:hAnsi="Times New Roman" w:cs="Times New Roman"/>
+                <w:sz w:val="24"/>
+                <w:szCs w:val="24"/>
+              </w:rPr>
+              <w:t xml:space="preserve">”, </w:t>
+            </w:r>
+          </w:p>
           <w:p>
             <w:pPr>
               <w:rPr>
@@ -12080,7 +12581,7 @@
       <w:tr>
         <w:tc>
           <w:tcPr>
-            <w:tcW w:w="895" w:type="dxa"/>
+            <w:tcW w:w="1525" w:type="dxa"/>
           </w:tcPr>
           <w:p>
             <w:pPr>
@@ -12098,13 +12599,36 @@
                 <w:sz w:val="24"/>
                 <w:szCs w:val="24"/>
               </w:rPr>
+              <w:lastRenderedPageBreak/>
               <w:t>Web Page</w:t>
             </w:r>
           </w:p>
         </w:tc>
         <w:tc>
           <w:tcPr>
-            <w:tcW w:w="3424" w:type="dxa"/>
+            <w:tcW w:w="1800" w:type="dxa"/>
+          </w:tcPr>
+          <w:p>
+            <w:pPr>
+              <w:rPr>
+                <w:rFonts w:ascii="Times New Roman" w:hAnsi="Times New Roman" w:cs="Times New Roman"/>
+                <w:sz w:val="24"/>
+                <w:szCs w:val="24"/>
+              </w:rPr>
+            </w:pPr>
+            <w:r>
+              <w:rPr>
+                <w:rFonts w:ascii="Times New Roman" w:hAnsi="Times New Roman" w:cs="Times New Roman"/>
+                <w:sz w:val="24"/>
+                <w:szCs w:val="24"/>
+              </w:rPr>
+              <w:t>Transaction Subsystem Withdrawal</w:t>
+            </w:r>
+          </w:p>
+        </w:tc>
+        <w:tc>
+          <w:tcPr>
+            <w:tcW w:w="1350" w:type="dxa"/>
           </w:tcPr>
           <w:p>
             <w:pPr>
@@ -12121,7 +12645,7 @@
                 <w:sz w:val="24"/>
                 <w:szCs w:val="24"/>
               </w:rPr>
-              <w:t>Transaction.chooseAcctType</w:t>
+              <w:t>Transaction.withdrawal</w:t>
             </w:r>
             <w:proofErr w:type="spellEnd"/>
             <w:r>
@@ -12136,127 +12660,67 @@
         </w:tc>
         <w:tc>
           <w:tcPr>
-            <w:tcW w:w="1516" w:type="dxa"/>
-          </w:tcPr>
-          <w:p>
-            <w:pPr>
-              <w:rPr>
-                <w:rFonts w:ascii="Times New Roman" w:hAnsi="Times New Roman" w:cs="Times New Roman"/>
-                <w:sz w:val="24"/>
-                <w:szCs w:val="24"/>
-              </w:rPr>
-            </w:pPr>
-            <w:proofErr w:type="spellStart"/>
-            <w:r>
-              <w:rPr>
-                <w:rFonts w:ascii="Times New Roman" w:hAnsi="Times New Roman" w:cs="Times New Roman"/>
-                <w:sz w:val="24"/>
-                <w:szCs w:val="24"/>
-              </w:rPr>
-              <w:t>accountName</w:t>
-            </w:r>
-            <w:proofErr w:type="spellEnd"/>
-          </w:p>
-        </w:tc>
-        <w:tc>
-          <w:tcPr>
-            <w:tcW w:w="792" w:type="dxa"/>
-          </w:tcPr>
-          <w:p>
-            <w:pPr>
-              <w:rPr>
-                <w:rFonts w:ascii="Times New Roman" w:hAnsi="Times New Roman" w:cs="Times New Roman"/>
-                <w:sz w:val="24"/>
-                <w:szCs w:val="24"/>
-              </w:rPr>
-            </w:pPr>
-            <w:r>
-              <w:rPr>
-                <w:rFonts w:ascii="Times New Roman" w:hAnsi="Times New Roman" w:cs="Times New Roman"/>
-                <w:sz w:val="24"/>
-                <w:szCs w:val="24"/>
-              </w:rPr>
-              <w:t>String</w:t>
-            </w:r>
-          </w:p>
-        </w:tc>
-        <w:tc>
-          <w:tcPr>
-            <w:tcW w:w="1396" w:type="dxa"/>
-          </w:tcPr>
-          <w:p>
-            <w:pPr>
-              <w:rPr>
-                <w:rFonts w:ascii="Times New Roman" w:hAnsi="Times New Roman" w:cs="Times New Roman"/>
-                <w:sz w:val="24"/>
-                <w:szCs w:val="24"/>
-              </w:rPr>
-            </w:pPr>
-            <w:r>
-              <w:rPr>
-                <w:rFonts w:ascii="Times New Roman" w:hAnsi="Times New Roman" w:cs="Times New Roman"/>
-                <w:sz w:val="24"/>
-                <w:szCs w:val="24"/>
-              </w:rPr>
-              <w:t>[“</w:t>
-            </w:r>
-            <w:proofErr w:type="spellStart"/>
-            <w:r>
-              <w:rPr>
-                <w:rFonts w:ascii="Times New Roman" w:hAnsi="Times New Roman" w:cs="Times New Roman"/>
-                <w:sz w:val="24"/>
-                <w:szCs w:val="24"/>
-              </w:rPr>
-              <w:t>Checkings</w:t>
-            </w:r>
-            <w:proofErr w:type="spellEnd"/>
-            <w:r>
-              <w:rPr>
-                <w:rFonts w:ascii="Times New Roman" w:hAnsi="Times New Roman" w:cs="Times New Roman"/>
-                <w:sz w:val="24"/>
-                <w:szCs w:val="24"/>
-              </w:rPr>
-              <w:t>”, “Savings”]</w:t>
-            </w:r>
-          </w:p>
-        </w:tc>
-        <w:tc>
-          <w:tcPr>
-            <w:tcW w:w="1327" w:type="dxa"/>
-          </w:tcPr>
-          <w:p>
-            <w:pPr>
-              <w:rPr>
-                <w:rFonts w:ascii="Times New Roman" w:hAnsi="Times New Roman" w:cs="Times New Roman"/>
-                <w:sz w:val="24"/>
-                <w:szCs w:val="24"/>
-              </w:rPr>
-            </w:pPr>
-            <w:r>
-              <w:rPr>
-                <w:rFonts w:ascii="Times New Roman" w:hAnsi="Times New Roman" w:cs="Times New Roman"/>
-                <w:sz w:val="24"/>
-                <w:szCs w:val="24"/>
-              </w:rPr>
-              <w:t>“</w:t>
-            </w:r>
-            <w:proofErr w:type="spellStart"/>
-            <w:r>
-              <w:rPr>
-                <w:rFonts w:ascii="Times New Roman" w:hAnsi="Times New Roman" w:cs="Times New Roman"/>
-                <w:sz w:val="24"/>
-                <w:szCs w:val="24"/>
-              </w:rPr>
-              <w:t>Checkings</w:t>
-            </w:r>
-            <w:proofErr w:type="spellEnd"/>
-            <w:r>
-              <w:rPr>
-                <w:rFonts w:ascii="Times New Roman" w:hAnsi="Times New Roman" w:cs="Times New Roman"/>
-                <w:sz w:val="24"/>
-                <w:szCs w:val="24"/>
-              </w:rPr>
-              <w:t>”</w:t>
+            <w:tcW w:w="1530" w:type="dxa"/>
+          </w:tcPr>
+          <w:p>
+            <w:pPr>
+              <w:rPr>
+                <w:rFonts w:ascii="Times New Roman" w:hAnsi="Times New Roman" w:cs="Times New Roman"/>
+                <w:sz w:val="24"/>
+                <w:szCs w:val="24"/>
+              </w:rPr>
+            </w:pPr>
+            <w:r>
+              <w:rPr>
+                <w:rFonts w:ascii="Times New Roman" w:hAnsi="Times New Roman" w:cs="Times New Roman"/>
+                <w:sz w:val="24"/>
+                <w:szCs w:val="24"/>
+              </w:rPr>
+              <w:t>float</w:t>
+            </w:r>
+          </w:p>
+        </w:tc>
+        <w:tc>
+          <w:tcPr>
+            <w:tcW w:w="1620" w:type="dxa"/>
+          </w:tcPr>
+          <w:p>
+            <w:pPr>
+              <w:rPr>
+                <w:rFonts w:ascii="Times New Roman" w:hAnsi="Times New Roman" w:cs="Times New Roman"/>
+                <w:sz w:val="24"/>
+                <w:szCs w:val="24"/>
+              </w:rPr>
+            </w:pPr>
+            <w:r>
+              <w:rPr>
+                <w:rFonts w:ascii="Times New Roman" w:hAnsi="Times New Roman" w:cs="Times New Roman"/>
+                <w:sz w:val="24"/>
+                <w:szCs w:val="24"/>
+              </w:rPr>
+              <w:t>0-9999</w:t>
+            </w:r>
+          </w:p>
+        </w:tc>
+        <w:tc>
+          <w:tcPr>
+            <w:tcW w:w="1525" w:type="dxa"/>
+          </w:tcPr>
+          <w:p>
+            <w:pPr>
+              <w:rPr>
+                <w:rFonts w:ascii="Times New Roman" w:hAnsi="Times New Roman" w:cs="Times New Roman"/>
+                <w:sz w:val="24"/>
+                <w:szCs w:val="24"/>
+              </w:rPr>
+            </w:pPr>
+            <w:r>
+              <w:rPr>
+                <w:rFonts w:ascii="Times New Roman" w:hAnsi="Times New Roman" w:cs="Times New Roman"/>
+                <w:sz w:val="24"/>
+                <w:szCs w:val="24"/>
+              </w:rPr>
+              <w:t>0</w:t>
             </w:r>
           </w:p>
         </w:tc>
@@ -12264,7 +12728,7 @@
       <w:tr>
         <w:tc>
           <w:tcPr>
-            <w:tcW w:w="895" w:type="dxa"/>
+            <w:tcW w:w="1525" w:type="dxa"/>
           </w:tcPr>
           <w:p>
             <w:pPr>
@@ -12282,22 +12746,35 @@
                 <w:sz w:val="24"/>
                 <w:szCs w:val="24"/>
               </w:rPr>
-              <w:t xml:space="preserve">Web </w:t>
-            </w:r>
-            <w:r>
-              <w:rPr>
-                <w:rFonts w:ascii="Times New Roman" w:hAnsi="Times New Roman" w:cs="Times New Roman"/>
-                <w:sz w:val="24"/>
-                <w:szCs w:val="24"/>
-              </w:rPr>
-              <w:lastRenderedPageBreak/>
-              <w:t>Page</w:t>
-            </w:r>
-          </w:p>
-        </w:tc>
-        <w:tc>
-          <w:tcPr>
-            <w:tcW w:w="3424" w:type="dxa"/>
+              <w:t>Web Page</w:t>
+            </w:r>
+          </w:p>
+        </w:tc>
+        <w:tc>
+          <w:tcPr>
+            <w:tcW w:w="1800" w:type="dxa"/>
+          </w:tcPr>
+          <w:p>
+            <w:pPr>
+              <w:rPr>
+                <w:rFonts w:ascii="Times New Roman" w:hAnsi="Times New Roman" w:cs="Times New Roman"/>
+                <w:sz w:val="24"/>
+                <w:szCs w:val="24"/>
+              </w:rPr>
+            </w:pPr>
+            <w:r>
+              <w:rPr>
+                <w:rFonts w:ascii="Times New Roman" w:hAnsi="Times New Roman" w:cs="Times New Roman"/>
+                <w:sz w:val="24"/>
+                <w:szCs w:val="24"/>
+              </w:rPr>
+              <w:t>Transaction Subsystem Withdrawal</w:t>
+            </w:r>
+          </w:p>
+        </w:tc>
+        <w:tc>
+          <w:tcPr>
+            <w:tcW w:w="1350" w:type="dxa"/>
           </w:tcPr>
           <w:p>
             <w:pPr>
@@ -12314,8 +12791,15 @@
                 <w:sz w:val="24"/>
                 <w:szCs w:val="24"/>
               </w:rPr>
-              <w:lastRenderedPageBreak/>
-              <w:t>Transaction.showBalance</w:t>
+              <w:t>Transaction.</w:t>
+            </w:r>
+            <w:r>
+              <w:rPr>
+                <w:rFonts w:ascii="Times New Roman" w:hAnsi="Times New Roman" w:cs="Times New Roman"/>
+                <w:sz w:val="24"/>
+                <w:szCs w:val="24"/>
+              </w:rPr>
+              <w:t>withdrawal</w:t>
             </w:r>
             <w:proofErr w:type="spellEnd"/>
             <w:r>
@@ -12324,215 +12808,101 @@
                 <w:sz w:val="24"/>
                 <w:szCs w:val="24"/>
               </w:rPr>
+              <w:t>(</w:t>
+            </w:r>
+            <w:proofErr w:type="gramStart"/>
+            <w:r>
+              <w:rPr>
+                <w:rFonts w:ascii="Times New Roman" w:hAnsi="Times New Roman" w:cs="Times New Roman"/>
+                <w:sz w:val="24"/>
+                <w:szCs w:val="24"/>
+              </w:rPr>
+              <w:t>).</w:t>
+            </w:r>
+            <w:proofErr w:type="spellStart"/>
+            <w:r>
+              <w:rPr>
+                <w:rFonts w:ascii="Times New Roman" w:hAnsi="Times New Roman" w:cs="Times New Roman"/>
+                <w:sz w:val="24"/>
+                <w:szCs w:val="24"/>
+              </w:rPr>
+              <w:t>checkBalance</w:t>
+            </w:r>
+            <w:proofErr w:type="spellEnd"/>
+            <w:proofErr w:type="gramEnd"/>
+            <w:r>
+              <w:rPr>
+                <w:rFonts w:ascii="Times New Roman" w:hAnsi="Times New Roman" w:cs="Times New Roman"/>
+                <w:sz w:val="24"/>
+                <w:szCs w:val="24"/>
+              </w:rPr>
               <w:t>()</w:t>
             </w:r>
           </w:p>
         </w:tc>
         <w:tc>
           <w:tcPr>
-            <w:tcW w:w="1516" w:type="dxa"/>
-          </w:tcPr>
-          <w:p>
-            <w:pPr>
-              <w:rPr>
-                <w:rFonts w:ascii="Times New Roman" w:hAnsi="Times New Roman" w:cs="Times New Roman"/>
-                <w:sz w:val="24"/>
-                <w:szCs w:val="24"/>
-              </w:rPr>
-            </w:pPr>
-            <w:proofErr w:type="spellStart"/>
-            <w:r>
-              <w:rPr>
-                <w:rFonts w:ascii="Times New Roman" w:hAnsi="Times New Roman" w:cs="Times New Roman"/>
-                <w:sz w:val="24"/>
-                <w:szCs w:val="24"/>
-              </w:rPr>
-              <w:t>accountName</w:t>
-            </w:r>
-            <w:proofErr w:type="spellEnd"/>
-            <w:r>
-              <w:rPr>
-                <w:rFonts w:ascii="Times New Roman" w:hAnsi="Times New Roman" w:cs="Times New Roman"/>
-                <w:sz w:val="24"/>
-                <w:szCs w:val="24"/>
-              </w:rPr>
-              <w:t xml:space="preserve">, </w:t>
-            </w:r>
-            <w:proofErr w:type="spellStart"/>
-            <w:r>
-              <w:rPr>
-                <w:rFonts w:ascii="Times New Roman" w:hAnsi="Times New Roman" w:cs="Times New Roman"/>
-                <w:sz w:val="24"/>
-                <w:szCs w:val="24"/>
-              </w:rPr>
-              <w:t>accountID</w:t>
-            </w:r>
-            <w:proofErr w:type="spellEnd"/>
-          </w:p>
-        </w:tc>
-        <w:tc>
-          <w:tcPr>
-            <w:tcW w:w="792" w:type="dxa"/>
-          </w:tcPr>
-          <w:p>
-            <w:pPr>
-              <w:rPr>
-                <w:rFonts w:ascii="Times New Roman" w:hAnsi="Times New Roman" w:cs="Times New Roman"/>
-                <w:sz w:val="24"/>
-                <w:szCs w:val="24"/>
-              </w:rPr>
-            </w:pPr>
-            <w:r>
-              <w:rPr>
-                <w:rFonts w:ascii="Times New Roman" w:hAnsi="Times New Roman" w:cs="Times New Roman"/>
-                <w:sz w:val="24"/>
-                <w:szCs w:val="24"/>
-              </w:rPr>
-              <w:t xml:space="preserve">String, </w:t>
-            </w:r>
-          </w:p>
-          <w:p>
-            <w:pPr>
-              <w:rPr>
-                <w:rFonts w:ascii="Times New Roman" w:hAnsi="Times New Roman" w:cs="Times New Roman"/>
-                <w:sz w:val="24"/>
-                <w:szCs w:val="24"/>
-              </w:rPr>
-            </w:pPr>
-            <w:r>
-              <w:rPr>
-                <w:rFonts w:ascii="Times New Roman" w:hAnsi="Times New Roman" w:cs="Times New Roman"/>
-                <w:sz w:val="24"/>
-                <w:szCs w:val="24"/>
-              </w:rPr>
-              <w:lastRenderedPageBreak/>
-              <w:t>integer</w:t>
-            </w:r>
-          </w:p>
-        </w:tc>
-        <w:tc>
-          <w:tcPr>
-            <w:tcW w:w="1396" w:type="dxa"/>
-          </w:tcPr>
-          <w:p>
-            <w:pPr>
-              <w:rPr>
-                <w:rFonts w:ascii="Times New Roman" w:hAnsi="Times New Roman" w:cs="Times New Roman"/>
-                <w:sz w:val="24"/>
-                <w:szCs w:val="24"/>
-              </w:rPr>
-            </w:pPr>
-            <w:r>
-              <w:rPr>
-                <w:rFonts w:ascii="Times New Roman" w:hAnsi="Times New Roman" w:cs="Times New Roman"/>
-                <w:sz w:val="24"/>
-                <w:szCs w:val="24"/>
-              </w:rPr>
-              <w:lastRenderedPageBreak/>
-              <w:t>[“</w:t>
-            </w:r>
-            <w:proofErr w:type="spellStart"/>
-            <w:r>
-              <w:rPr>
-                <w:rFonts w:ascii="Times New Roman" w:hAnsi="Times New Roman" w:cs="Times New Roman"/>
-                <w:sz w:val="24"/>
-                <w:szCs w:val="24"/>
-              </w:rPr>
-              <w:t>Checkings</w:t>
-            </w:r>
-            <w:proofErr w:type="spellEnd"/>
-            <w:r>
-              <w:rPr>
-                <w:rFonts w:ascii="Times New Roman" w:hAnsi="Times New Roman" w:cs="Times New Roman"/>
-                <w:sz w:val="24"/>
-                <w:szCs w:val="24"/>
-              </w:rPr>
-              <w:t xml:space="preserve">”, </w:t>
-            </w:r>
-            <w:r>
-              <w:rPr>
-                <w:rFonts w:ascii="Times New Roman" w:hAnsi="Times New Roman" w:cs="Times New Roman"/>
-                <w:sz w:val="24"/>
-                <w:szCs w:val="24"/>
-              </w:rPr>
-              <w:lastRenderedPageBreak/>
-              <w:t xml:space="preserve">“Savings”], 7 </w:t>
-            </w:r>
-            <w:proofErr w:type="gramStart"/>
-            <w:r>
-              <w:rPr>
-                <w:rFonts w:ascii="Times New Roman" w:hAnsi="Times New Roman" w:cs="Times New Roman"/>
-                <w:sz w:val="24"/>
-                <w:szCs w:val="24"/>
-              </w:rPr>
-              <w:t>digit</w:t>
-            </w:r>
-            <w:proofErr w:type="gramEnd"/>
-            <w:r>
-              <w:rPr>
-                <w:rFonts w:ascii="Times New Roman" w:hAnsi="Times New Roman" w:cs="Times New Roman"/>
-                <w:sz w:val="24"/>
-                <w:szCs w:val="24"/>
-              </w:rPr>
-              <w:t xml:space="preserve"> </w:t>
-            </w:r>
-          </w:p>
-        </w:tc>
-        <w:tc>
-          <w:tcPr>
-            <w:tcW w:w="1327" w:type="dxa"/>
-          </w:tcPr>
-          <w:p>
-            <w:pPr>
-              <w:rPr>
-                <w:rFonts w:ascii="Times New Roman" w:hAnsi="Times New Roman" w:cs="Times New Roman"/>
-                <w:sz w:val="24"/>
-                <w:szCs w:val="24"/>
-              </w:rPr>
-            </w:pPr>
-            <w:r>
-              <w:rPr>
-                <w:rFonts w:ascii="Times New Roman" w:hAnsi="Times New Roman" w:cs="Times New Roman"/>
-                <w:sz w:val="24"/>
-                <w:szCs w:val="24"/>
-              </w:rPr>
-              <w:lastRenderedPageBreak/>
-              <w:t>“</w:t>
-            </w:r>
-            <w:proofErr w:type="spellStart"/>
-            <w:r>
-              <w:rPr>
-                <w:rFonts w:ascii="Times New Roman" w:hAnsi="Times New Roman" w:cs="Times New Roman"/>
-                <w:sz w:val="24"/>
-                <w:szCs w:val="24"/>
-              </w:rPr>
-              <w:t>Checkings</w:t>
-            </w:r>
-            <w:proofErr w:type="spellEnd"/>
-            <w:r>
-              <w:rPr>
-                <w:rFonts w:ascii="Times New Roman" w:hAnsi="Times New Roman" w:cs="Times New Roman"/>
-                <w:sz w:val="24"/>
-                <w:szCs w:val="24"/>
-              </w:rPr>
-              <w:t xml:space="preserve">”, </w:t>
-            </w:r>
-          </w:p>
-          <w:p>
-            <w:pPr>
-              <w:rPr>
-                <w:rFonts w:ascii="Times New Roman" w:hAnsi="Times New Roman" w:cs="Times New Roman"/>
-                <w:sz w:val="24"/>
-                <w:szCs w:val="24"/>
-              </w:rPr>
-            </w:pPr>
-            <w:r>
-              <w:rPr>
-                <w:rFonts w:ascii="Times New Roman" w:hAnsi="Times New Roman" w:cs="Times New Roman"/>
-                <w:sz w:val="24"/>
-                <w:szCs w:val="24"/>
-              </w:rPr>
-              <w:t>0000000</w:t>
+            <w:tcW w:w="1530" w:type="dxa"/>
+          </w:tcPr>
+          <w:p>
+            <w:pPr>
+              <w:rPr>
+                <w:rFonts w:ascii="Times New Roman" w:hAnsi="Times New Roman" w:cs="Times New Roman"/>
+                <w:sz w:val="24"/>
+                <w:szCs w:val="24"/>
+              </w:rPr>
+            </w:pPr>
+            <w:r>
+              <w:rPr>
+                <w:rFonts w:ascii="Times New Roman" w:hAnsi="Times New Roman" w:cs="Times New Roman"/>
+                <w:sz w:val="24"/>
+                <w:szCs w:val="24"/>
+              </w:rPr>
+              <w:t>Float</w:t>
+            </w:r>
+          </w:p>
+        </w:tc>
+        <w:tc>
+          <w:tcPr>
+            <w:tcW w:w="1620" w:type="dxa"/>
+          </w:tcPr>
+          <w:p>
+            <w:pPr>
+              <w:rPr>
+                <w:rFonts w:ascii="Times New Roman" w:hAnsi="Times New Roman" w:cs="Times New Roman"/>
+                <w:sz w:val="24"/>
+                <w:szCs w:val="24"/>
+              </w:rPr>
+            </w:pPr>
+            <w:r>
+              <w:rPr>
+                <w:rFonts w:ascii="Times New Roman" w:hAnsi="Times New Roman" w:cs="Times New Roman"/>
+                <w:sz w:val="24"/>
+                <w:szCs w:val="24"/>
+              </w:rPr>
+              <w:t>0-9999</w:t>
+            </w:r>
+          </w:p>
+        </w:tc>
+        <w:tc>
+          <w:tcPr>
+            <w:tcW w:w="1525" w:type="dxa"/>
+          </w:tcPr>
+          <w:p>
+            <w:pPr>
+              <w:rPr>
+                <w:rFonts w:ascii="Times New Roman" w:hAnsi="Times New Roman" w:cs="Times New Roman"/>
+                <w:sz w:val="24"/>
+                <w:szCs w:val="24"/>
+              </w:rPr>
+            </w:pPr>
+            <w:r>
+              <w:rPr>
+                <w:rFonts w:ascii="Times New Roman" w:hAnsi="Times New Roman" w:cs="Times New Roman"/>
+                <w:sz w:val="24"/>
+                <w:szCs w:val="24"/>
+              </w:rPr>
+              <w:t>0</w:t>
             </w:r>
           </w:p>
         </w:tc>
@@ -12540,8 +12910,7 @@
       <w:tr>
         <w:tc>
           <w:tcPr>
-            <w:tcW w:w="9350" w:type="dxa"/>
-            <w:gridSpan w:val="6"/>
+            <w:tcW w:w="1525" w:type="dxa"/>
           </w:tcPr>
           <w:p>
             <w:pPr>
@@ -12556,12 +12925,320 @@
             <w:r>
               <w:rPr>
                 <w:rFonts w:ascii="Times New Roman" w:hAnsi="Times New Roman" w:cs="Times New Roman"/>
+                <w:sz w:val="24"/>
+                <w:szCs w:val="24"/>
+              </w:rPr>
+              <w:t>Web Page</w:t>
+            </w:r>
+          </w:p>
+        </w:tc>
+        <w:tc>
+          <w:tcPr>
+            <w:tcW w:w="1800" w:type="dxa"/>
+          </w:tcPr>
+          <w:p>
+            <w:pPr>
+              <w:rPr>
+                <w:rFonts w:ascii="Times New Roman" w:hAnsi="Times New Roman" w:cs="Times New Roman"/>
+                <w:sz w:val="24"/>
+                <w:szCs w:val="24"/>
+              </w:rPr>
+            </w:pPr>
+            <w:r>
+              <w:rPr>
+                <w:rFonts w:ascii="Times New Roman" w:hAnsi="Times New Roman" w:cs="Times New Roman"/>
+                <w:sz w:val="24"/>
+                <w:szCs w:val="24"/>
+              </w:rPr>
+              <w:t>Transaction Subsystem Deposit</w:t>
+            </w:r>
+          </w:p>
+        </w:tc>
+        <w:tc>
+          <w:tcPr>
+            <w:tcW w:w="1350" w:type="dxa"/>
+          </w:tcPr>
+          <w:p>
+            <w:pPr>
+              <w:rPr>
+                <w:rFonts w:ascii="Times New Roman" w:hAnsi="Times New Roman" w:cs="Times New Roman"/>
+                <w:sz w:val="24"/>
+                <w:szCs w:val="24"/>
+              </w:rPr>
+            </w:pPr>
+            <w:proofErr w:type="spellStart"/>
+            <w:r>
+              <w:rPr>
+                <w:rFonts w:ascii="Times New Roman" w:hAnsi="Times New Roman" w:cs="Times New Roman"/>
+                <w:sz w:val="24"/>
+                <w:szCs w:val="24"/>
+              </w:rPr>
+              <w:t>Transaction</w:t>
+            </w:r>
+            <w:r>
+              <w:rPr>
+                <w:rFonts w:ascii="Times New Roman" w:hAnsi="Times New Roman" w:cs="Times New Roman"/>
+                <w:sz w:val="24"/>
+                <w:szCs w:val="24"/>
+              </w:rPr>
+              <w:t>.deposit</w:t>
+            </w:r>
+            <w:proofErr w:type="spellEnd"/>
+            <w:r>
+              <w:rPr>
+                <w:rFonts w:ascii="Times New Roman" w:hAnsi="Times New Roman" w:cs="Times New Roman"/>
+                <w:sz w:val="24"/>
+                <w:szCs w:val="24"/>
+              </w:rPr>
+              <w:t>()</w:t>
+            </w:r>
+          </w:p>
+        </w:tc>
+        <w:tc>
+          <w:tcPr>
+            <w:tcW w:w="1530" w:type="dxa"/>
+          </w:tcPr>
+          <w:p>
+            <w:pPr>
+              <w:rPr>
+                <w:rFonts w:ascii="Times New Roman" w:hAnsi="Times New Roman" w:cs="Times New Roman"/>
+                <w:sz w:val="24"/>
+                <w:szCs w:val="24"/>
+              </w:rPr>
+            </w:pPr>
+            <w:r>
+              <w:rPr>
+                <w:rFonts w:ascii="Times New Roman" w:hAnsi="Times New Roman" w:cs="Times New Roman"/>
+                <w:sz w:val="24"/>
+                <w:szCs w:val="24"/>
+              </w:rPr>
+              <w:t>float</w:t>
+            </w:r>
+          </w:p>
+        </w:tc>
+        <w:tc>
+          <w:tcPr>
+            <w:tcW w:w="1620" w:type="dxa"/>
+          </w:tcPr>
+          <w:p>
+            <w:pPr>
+              <w:rPr>
+                <w:rFonts w:ascii="Times New Roman" w:hAnsi="Times New Roman" w:cs="Times New Roman"/>
+                <w:sz w:val="24"/>
+                <w:szCs w:val="24"/>
+              </w:rPr>
+            </w:pPr>
+            <w:r>
+              <w:rPr>
+                <w:rFonts w:ascii="Times New Roman" w:hAnsi="Times New Roman" w:cs="Times New Roman"/>
+                <w:sz w:val="24"/>
+                <w:szCs w:val="24"/>
+              </w:rPr>
+              <w:t>0-9999</w:t>
+            </w:r>
+          </w:p>
+        </w:tc>
+        <w:tc>
+          <w:tcPr>
+            <w:tcW w:w="1525" w:type="dxa"/>
+          </w:tcPr>
+          <w:p>
+            <w:pPr>
+              <w:rPr>
+                <w:rFonts w:ascii="Times New Roman" w:hAnsi="Times New Roman" w:cs="Times New Roman"/>
+                <w:sz w:val="24"/>
+                <w:szCs w:val="24"/>
+              </w:rPr>
+            </w:pPr>
+            <w:r>
+              <w:rPr>
+                <w:rFonts w:ascii="Times New Roman" w:hAnsi="Times New Roman" w:cs="Times New Roman"/>
+                <w:sz w:val="24"/>
+                <w:szCs w:val="24"/>
+              </w:rPr>
+              <w:t>0</w:t>
+            </w:r>
+          </w:p>
+        </w:tc>
+      </w:tr>
+      <w:tr>
+        <w:tc>
+          <w:tcPr>
+            <w:tcW w:w="1525" w:type="dxa"/>
+          </w:tcPr>
+          <w:p>
+            <w:pPr>
+              <w:rPr>
+                <w:rFonts w:ascii="Times New Roman" w:hAnsi="Times New Roman" w:cs="Times New Roman"/>
                 <w:b/>
                 <w:bCs/>
                 <w:sz w:val="24"/>
                 <w:szCs w:val="24"/>
               </w:rPr>
-              <w:t>*Data Input from webpage to transaction subsystem withdrawal</w:t>
+            </w:pPr>
+            <w:r>
+              <w:rPr>
+                <w:rFonts w:ascii="Times New Roman" w:hAnsi="Times New Roman" w:cs="Times New Roman"/>
+                <w:sz w:val="24"/>
+                <w:szCs w:val="24"/>
+              </w:rPr>
+              <w:t>Web Page</w:t>
+            </w:r>
+          </w:p>
+        </w:tc>
+        <w:tc>
+          <w:tcPr>
+            <w:tcW w:w="1800" w:type="dxa"/>
+          </w:tcPr>
+          <w:p>
+            <w:pPr>
+              <w:rPr>
+                <w:rFonts w:ascii="Times New Roman" w:hAnsi="Times New Roman" w:cs="Times New Roman"/>
+                <w:sz w:val="24"/>
+                <w:szCs w:val="24"/>
+              </w:rPr>
+            </w:pPr>
+            <w:r>
+              <w:rPr>
+                <w:rFonts w:ascii="Times New Roman" w:hAnsi="Times New Roman" w:cs="Times New Roman"/>
+                <w:sz w:val="24"/>
+                <w:szCs w:val="24"/>
+              </w:rPr>
+              <w:t>Transaction Subsystem Deposit</w:t>
+            </w:r>
+          </w:p>
+        </w:tc>
+        <w:tc>
+          <w:tcPr>
+            <w:tcW w:w="1350" w:type="dxa"/>
+          </w:tcPr>
+          <w:p>
+            <w:pPr>
+              <w:rPr>
+                <w:rFonts w:ascii="Times New Roman" w:hAnsi="Times New Roman" w:cs="Times New Roman"/>
+                <w:sz w:val="24"/>
+                <w:szCs w:val="24"/>
+              </w:rPr>
+            </w:pPr>
+            <w:proofErr w:type="spellStart"/>
+            <w:r>
+              <w:rPr>
+                <w:rFonts w:ascii="Times New Roman" w:hAnsi="Times New Roman" w:cs="Times New Roman"/>
+                <w:sz w:val="24"/>
+                <w:szCs w:val="24"/>
+              </w:rPr>
+              <w:t>Transaction.</w:t>
+            </w:r>
+            <w:r>
+              <w:rPr>
+                <w:rFonts w:ascii="Times New Roman" w:hAnsi="Times New Roman" w:cs="Times New Roman"/>
+                <w:sz w:val="24"/>
+                <w:szCs w:val="24"/>
+              </w:rPr>
+              <w:t>deposit</w:t>
+            </w:r>
+            <w:proofErr w:type="spellEnd"/>
+            <w:r>
+              <w:rPr>
+                <w:rFonts w:ascii="Times New Roman" w:hAnsi="Times New Roman" w:cs="Times New Roman"/>
+                <w:sz w:val="24"/>
+                <w:szCs w:val="24"/>
+              </w:rPr>
+              <w:t>(</w:t>
+            </w:r>
+            <w:proofErr w:type="gramStart"/>
+            <w:r>
+              <w:rPr>
+                <w:rFonts w:ascii="Times New Roman" w:hAnsi="Times New Roman" w:cs="Times New Roman"/>
+                <w:sz w:val="24"/>
+                <w:szCs w:val="24"/>
+              </w:rPr>
+              <w:t>).</w:t>
+            </w:r>
+            <w:proofErr w:type="spellStart"/>
+            <w:r>
+              <w:rPr>
+                <w:rFonts w:ascii="Times New Roman" w:hAnsi="Times New Roman" w:cs="Times New Roman"/>
+                <w:sz w:val="24"/>
+                <w:szCs w:val="24"/>
+              </w:rPr>
+              <w:t>checkBalance</w:t>
+            </w:r>
+            <w:proofErr w:type="spellEnd"/>
+            <w:proofErr w:type="gramEnd"/>
+            <w:r>
+              <w:rPr>
+                <w:rFonts w:ascii="Times New Roman" w:hAnsi="Times New Roman" w:cs="Times New Roman"/>
+                <w:sz w:val="24"/>
+                <w:szCs w:val="24"/>
+              </w:rPr>
+              <w:t>()</w:t>
+            </w:r>
+          </w:p>
+        </w:tc>
+        <w:tc>
+          <w:tcPr>
+            <w:tcW w:w="1530" w:type="dxa"/>
+          </w:tcPr>
+          <w:p>
+            <w:pPr>
+              <w:rPr>
+                <w:rFonts w:ascii="Times New Roman" w:hAnsi="Times New Roman" w:cs="Times New Roman"/>
+                <w:sz w:val="24"/>
+                <w:szCs w:val="24"/>
+              </w:rPr>
+            </w:pPr>
+            <w:r>
+              <w:rPr>
+                <w:rFonts w:ascii="Times New Roman" w:hAnsi="Times New Roman" w:cs="Times New Roman"/>
+                <w:sz w:val="24"/>
+                <w:szCs w:val="24"/>
+              </w:rPr>
+              <w:t>Float</w:t>
+            </w:r>
+          </w:p>
+        </w:tc>
+        <w:tc>
+          <w:tcPr>
+            <w:tcW w:w="1620" w:type="dxa"/>
+          </w:tcPr>
+          <w:p>
+            <w:pPr>
+              <w:rPr>
+                <w:rFonts w:ascii="Times New Roman" w:hAnsi="Times New Roman" w:cs="Times New Roman"/>
+                <w:sz w:val="24"/>
+                <w:szCs w:val="24"/>
+              </w:rPr>
+            </w:pPr>
+            <w:r>
+              <w:rPr>
+                <w:rFonts w:ascii="Times New Roman" w:hAnsi="Times New Roman" w:cs="Times New Roman"/>
+                <w:sz w:val="24"/>
+                <w:szCs w:val="24"/>
+              </w:rPr>
+              <w:t>0-9999</w:t>
+            </w:r>
+          </w:p>
+        </w:tc>
+        <w:tc>
+          <w:tcPr>
+            <w:tcW w:w="1525" w:type="dxa"/>
+          </w:tcPr>
+          <w:p>
+            <w:pPr>
+              <w:rPr>
+                <w:rFonts w:ascii="Times New Roman" w:hAnsi="Times New Roman" w:cs="Times New Roman"/>
+                <w:sz w:val="24"/>
+                <w:szCs w:val="24"/>
+              </w:rPr>
+            </w:pPr>
+            <w:r>
+              <w:rPr>
+                <w:rFonts w:ascii="Times New Roman" w:hAnsi="Times New Roman" w:cs="Times New Roman"/>
+                <w:sz w:val="24"/>
+                <w:szCs w:val="24"/>
+              </w:rPr>
+              <w:t>0</w:t>
             </w:r>
           </w:p>
         </w:tc>
@@ -12569,7 +13246,7 @@
       <w:tr>
         <w:tc>
           <w:tcPr>
-            <w:tcW w:w="895" w:type="dxa"/>
+            <w:tcW w:w="1525" w:type="dxa"/>
           </w:tcPr>
           <w:p>
             <w:pPr>
@@ -12593,7 +13270,29 @@
         </w:tc>
         <w:tc>
           <w:tcPr>
-            <w:tcW w:w="3424" w:type="dxa"/>
+            <w:tcW w:w="1800" w:type="dxa"/>
+          </w:tcPr>
+          <w:p>
+            <w:pPr>
+              <w:rPr>
+                <w:rFonts w:ascii="Times New Roman" w:hAnsi="Times New Roman" w:cs="Times New Roman"/>
+                <w:sz w:val="24"/>
+                <w:szCs w:val="24"/>
+              </w:rPr>
+            </w:pPr>
+            <w:r>
+              <w:rPr>
+                <w:rFonts w:ascii="Times New Roman" w:hAnsi="Times New Roman" w:cs="Times New Roman"/>
+                <w:sz w:val="24"/>
+                <w:szCs w:val="24"/>
+              </w:rPr>
+              <w:t>Transaction Subsystem Transfer</w:t>
+            </w:r>
+          </w:p>
+        </w:tc>
+        <w:tc>
+          <w:tcPr>
+            <w:tcW w:w="1350" w:type="dxa"/>
           </w:tcPr>
           <w:p>
             <w:pPr>
@@ -12610,7 +13309,7 @@
                 <w:sz w:val="24"/>
                 <w:szCs w:val="24"/>
               </w:rPr>
-              <w:t>Transaction.withdrawal</w:t>
+              <w:t>Transaction.transfer</w:t>
             </w:r>
             <w:proofErr w:type="spellEnd"/>
             <w:r>
@@ -12625,16 +13324,63 @@
         </w:tc>
         <w:tc>
           <w:tcPr>
-            <w:tcW w:w="1516" w:type="dxa"/>
-          </w:tcPr>
-          <w:p>
-            <w:pPr>
-              <w:rPr>
-                <w:rFonts w:ascii="Times New Roman" w:hAnsi="Times New Roman" w:cs="Times New Roman"/>
-                <w:sz w:val="24"/>
-                <w:szCs w:val="24"/>
-              </w:rPr>
-            </w:pPr>
+            <w:tcW w:w="1530" w:type="dxa"/>
+          </w:tcPr>
+          <w:p>
+            <w:pPr>
+              <w:rPr>
+                <w:rFonts w:ascii="Times New Roman" w:hAnsi="Times New Roman" w:cs="Times New Roman"/>
+                <w:sz w:val="24"/>
+                <w:szCs w:val="24"/>
+              </w:rPr>
+            </w:pPr>
+            <w:r>
+              <w:rPr>
+                <w:rFonts w:ascii="Times New Roman" w:hAnsi="Times New Roman" w:cs="Times New Roman"/>
+                <w:sz w:val="24"/>
+                <w:szCs w:val="24"/>
+              </w:rPr>
+              <w:t>Float, String, String</w:t>
+            </w:r>
+          </w:p>
+        </w:tc>
+        <w:tc>
+          <w:tcPr>
+            <w:tcW w:w="1620" w:type="dxa"/>
+          </w:tcPr>
+          <w:p>
+            <w:pPr>
+              <w:rPr>
+                <w:rFonts w:ascii="Times New Roman" w:hAnsi="Times New Roman" w:cs="Times New Roman"/>
+                <w:sz w:val="24"/>
+                <w:szCs w:val="24"/>
+              </w:rPr>
+            </w:pPr>
+            <w:r>
+              <w:rPr>
+                <w:rFonts w:ascii="Times New Roman" w:hAnsi="Times New Roman" w:cs="Times New Roman"/>
+                <w:sz w:val="24"/>
+                <w:szCs w:val="24"/>
+              </w:rPr>
+              <w:t xml:space="preserve">0-9999, </w:t>
+            </w:r>
+          </w:p>
+          <w:p>
+            <w:pPr>
+              <w:rPr>
+                <w:rFonts w:ascii="Times New Roman" w:hAnsi="Times New Roman" w:cs="Times New Roman"/>
+                <w:sz w:val="24"/>
+                <w:szCs w:val="24"/>
+              </w:rPr>
+            </w:pPr>
+            <w:r>
+              <w:rPr>
+                <w:rFonts w:ascii="Times New Roman" w:hAnsi="Times New Roman" w:cs="Times New Roman"/>
+                <w:sz w:val="24"/>
+                <w:szCs w:val="24"/>
+              </w:rPr>
+              <w:t>[“</w:t>
+            </w:r>
             <w:proofErr w:type="spellStart"/>
             <w:r>
               <w:rPr>
@@ -12642,74 +13388,74 @@
                 <w:sz w:val="24"/>
                 <w:szCs w:val="24"/>
               </w:rPr>
-              <w:t>withdrawalAmt</w:t>
+              <w:t>Checkings</w:t>
             </w:r>
             <w:proofErr w:type="spellEnd"/>
-          </w:p>
-        </w:tc>
-        <w:tc>
-          <w:tcPr>
-            <w:tcW w:w="792" w:type="dxa"/>
-          </w:tcPr>
-          <w:p>
-            <w:pPr>
-              <w:rPr>
-                <w:rFonts w:ascii="Times New Roman" w:hAnsi="Times New Roman" w:cs="Times New Roman"/>
-                <w:sz w:val="24"/>
-                <w:szCs w:val="24"/>
-              </w:rPr>
-            </w:pPr>
-            <w:r>
-              <w:rPr>
-                <w:rFonts w:ascii="Times New Roman" w:hAnsi="Times New Roman" w:cs="Times New Roman"/>
-                <w:sz w:val="24"/>
-                <w:szCs w:val="24"/>
-              </w:rPr>
-              <w:t>float</w:t>
-            </w:r>
-          </w:p>
-        </w:tc>
-        <w:tc>
-          <w:tcPr>
-            <w:tcW w:w="1396" w:type="dxa"/>
-          </w:tcPr>
-          <w:p>
-            <w:pPr>
-              <w:rPr>
-                <w:rFonts w:ascii="Times New Roman" w:hAnsi="Times New Roman" w:cs="Times New Roman"/>
-                <w:sz w:val="24"/>
-                <w:szCs w:val="24"/>
-              </w:rPr>
-            </w:pPr>
-            <w:r>
-              <w:rPr>
-                <w:rFonts w:ascii="Times New Roman" w:hAnsi="Times New Roman" w:cs="Times New Roman"/>
-                <w:sz w:val="24"/>
-                <w:szCs w:val="24"/>
-              </w:rPr>
-              <w:t>0-9999</w:t>
-            </w:r>
-          </w:p>
-        </w:tc>
-        <w:tc>
-          <w:tcPr>
-            <w:tcW w:w="1327" w:type="dxa"/>
-          </w:tcPr>
-          <w:p>
-            <w:pPr>
-              <w:rPr>
-                <w:rFonts w:ascii="Times New Roman" w:hAnsi="Times New Roman" w:cs="Times New Roman"/>
-                <w:sz w:val="24"/>
-                <w:szCs w:val="24"/>
-              </w:rPr>
-            </w:pPr>
-            <w:r>
-              <w:rPr>
-                <w:rFonts w:ascii="Times New Roman" w:hAnsi="Times New Roman" w:cs="Times New Roman"/>
-                <w:sz w:val="24"/>
-                <w:szCs w:val="24"/>
-              </w:rPr>
-              <w:t>0</w:t>
+            <w:r>
+              <w:rPr>
+                <w:rFonts w:ascii="Times New Roman" w:hAnsi="Times New Roman" w:cs="Times New Roman"/>
+                <w:sz w:val="24"/>
+                <w:szCs w:val="24"/>
+              </w:rPr>
+              <w:t>”, “Savings”], [“</w:t>
+            </w:r>
+            <w:proofErr w:type="spellStart"/>
+            <w:r>
+              <w:rPr>
+                <w:rFonts w:ascii="Times New Roman" w:hAnsi="Times New Roman" w:cs="Times New Roman"/>
+                <w:sz w:val="24"/>
+                <w:szCs w:val="24"/>
+              </w:rPr>
+              <w:t>Checkings</w:t>
+            </w:r>
+            <w:proofErr w:type="spellEnd"/>
+            <w:r>
+              <w:rPr>
+                <w:rFonts w:ascii="Times New Roman" w:hAnsi="Times New Roman" w:cs="Times New Roman"/>
+                <w:sz w:val="24"/>
+                <w:szCs w:val="24"/>
+              </w:rPr>
+              <w:t>”, “Savings”]</w:t>
+            </w:r>
+          </w:p>
+        </w:tc>
+        <w:tc>
+          <w:tcPr>
+            <w:tcW w:w="1525" w:type="dxa"/>
+          </w:tcPr>
+          <w:p>
+            <w:pPr>
+              <w:rPr>
+                <w:rFonts w:ascii="Times New Roman" w:hAnsi="Times New Roman" w:cs="Times New Roman"/>
+                <w:sz w:val="24"/>
+                <w:szCs w:val="24"/>
+              </w:rPr>
+            </w:pPr>
+            <w:r>
+              <w:rPr>
+                <w:rFonts w:ascii="Times New Roman" w:hAnsi="Times New Roman" w:cs="Times New Roman"/>
+                <w:sz w:val="24"/>
+                <w:szCs w:val="24"/>
+              </w:rPr>
+              <w:t>0, “</w:t>
+            </w:r>
+            <w:proofErr w:type="spellStart"/>
+            <w:r>
+              <w:rPr>
+                <w:rFonts w:ascii="Times New Roman" w:hAnsi="Times New Roman" w:cs="Times New Roman"/>
+                <w:sz w:val="24"/>
+                <w:szCs w:val="24"/>
+              </w:rPr>
+              <w:t>Checkings</w:t>
+            </w:r>
+            <w:proofErr w:type="spellEnd"/>
+            <w:r>
+              <w:rPr>
+                <w:rFonts w:ascii="Times New Roman" w:hAnsi="Times New Roman" w:cs="Times New Roman"/>
+                <w:sz w:val="24"/>
+                <w:szCs w:val="24"/>
+              </w:rPr>
+              <w:t>”, “Savings”</w:t>
             </w:r>
           </w:p>
         </w:tc>
@@ -12717,7 +13463,7 @@
       <w:tr>
         <w:tc>
           <w:tcPr>
-            <w:tcW w:w="895" w:type="dxa"/>
+            <w:tcW w:w="1525" w:type="dxa"/>
           </w:tcPr>
           <w:p>
             <w:pPr>
@@ -12741,7 +13487,29 @@
         </w:tc>
         <w:tc>
           <w:tcPr>
-            <w:tcW w:w="3424" w:type="dxa"/>
+            <w:tcW w:w="1800" w:type="dxa"/>
+          </w:tcPr>
+          <w:p>
+            <w:pPr>
+              <w:rPr>
+                <w:rFonts w:ascii="Times New Roman" w:hAnsi="Times New Roman" w:cs="Times New Roman"/>
+                <w:sz w:val="24"/>
+                <w:szCs w:val="24"/>
+              </w:rPr>
+            </w:pPr>
+            <w:r>
+              <w:rPr>
+                <w:rFonts w:ascii="Times New Roman" w:hAnsi="Times New Roman" w:cs="Times New Roman"/>
+                <w:sz w:val="24"/>
+                <w:szCs w:val="24"/>
+              </w:rPr>
+              <w:t>Transaction Subsystem Transfer</w:t>
+            </w:r>
+          </w:p>
+        </w:tc>
+        <w:tc>
+          <w:tcPr>
+            <w:tcW w:w="1350" w:type="dxa"/>
           </w:tcPr>
           <w:p>
             <w:pPr>
@@ -12801,31 +13569,7 @@
         </w:tc>
         <w:tc>
           <w:tcPr>
-            <w:tcW w:w="1516" w:type="dxa"/>
-          </w:tcPr>
-          <w:p>
-            <w:pPr>
-              <w:rPr>
-                <w:rFonts w:ascii="Times New Roman" w:hAnsi="Times New Roman" w:cs="Times New Roman"/>
-                <w:sz w:val="24"/>
-                <w:szCs w:val="24"/>
-              </w:rPr>
-            </w:pPr>
-            <w:proofErr w:type="spellStart"/>
-            <w:r>
-              <w:rPr>
-                <w:rFonts w:ascii="Times New Roman" w:hAnsi="Times New Roman" w:cs="Times New Roman"/>
-                <w:sz w:val="24"/>
-                <w:szCs w:val="24"/>
-              </w:rPr>
-              <w:t>withdrawalAmt</w:t>
-            </w:r>
-            <w:proofErr w:type="spellEnd"/>
-          </w:p>
-        </w:tc>
-        <w:tc>
-          <w:tcPr>
-            <w:tcW w:w="792" w:type="dxa"/>
+            <w:tcW w:w="1530" w:type="dxa"/>
           </w:tcPr>
           <w:p>
             <w:pPr>
@@ -12847,7 +13591,7 @@
         </w:tc>
         <w:tc>
           <w:tcPr>
-            <w:tcW w:w="1396" w:type="dxa"/>
+            <w:tcW w:w="1620" w:type="dxa"/>
           </w:tcPr>
           <w:p>
             <w:pPr>
@@ -12869,792 +13613,7 @@
         </w:tc>
         <w:tc>
           <w:tcPr>
-            <w:tcW w:w="1327" w:type="dxa"/>
-          </w:tcPr>
-          <w:p>
-            <w:pPr>
-              <w:rPr>
-                <w:rFonts w:ascii="Times New Roman" w:hAnsi="Times New Roman" w:cs="Times New Roman"/>
-                <w:sz w:val="24"/>
-                <w:szCs w:val="24"/>
-              </w:rPr>
-            </w:pPr>
-            <w:r>
-              <w:rPr>
-                <w:rFonts w:ascii="Times New Roman" w:hAnsi="Times New Roman" w:cs="Times New Roman"/>
-                <w:sz w:val="24"/>
-                <w:szCs w:val="24"/>
-              </w:rPr>
-              <w:t>0</w:t>
-            </w:r>
-          </w:p>
-        </w:tc>
-      </w:tr>
-      <w:tr>
-        <w:tc>
-          <w:tcPr>
-            <w:tcW w:w="9350" w:type="dxa"/>
-            <w:gridSpan w:val="6"/>
-          </w:tcPr>
-          <w:p>
-            <w:pPr>
-              <w:rPr>
-                <w:rFonts w:ascii="Times New Roman" w:hAnsi="Times New Roman" w:cs="Times New Roman"/>
-                <w:b/>
-                <w:bCs/>
-                <w:sz w:val="24"/>
-                <w:szCs w:val="24"/>
-              </w:rPr>
-            </w:pPr>
-            <w:r>
-              <w:rPr>
-                <w:rFonts w:ascii="Times New Roman" w:hAnsi="Times New Roman" w:cs="Times New Roman"/>
-                <w:b/>
-                <w:bCs/>
-                <w:sz w:val="24"/>
-                <w:szCs w:val="24"/>
-              </w:rPr>
-              <w:t>*Data Input from webpage to transaction subsystem to deposit</w:t>
-            </w:r>
-          </w:p>
-        </w:tc>
-      </w:tr>
-      <w:tr>
-        <w:tc>
-          <w:tcPr>
-            <w:tcW w:w="895" w:type="dxa"/>
-          </w:tcPr>
-          <w:p>
-            <w:pPr>
-              <w:rPr>
-                <w:rFonts w:ascii="Times New Roman" w:hAnsi="Times New Roman" w:cs="Times New Roman"/>
-                <w:b/>
-                <w:bCs/>
-                <w:sz w:val="24"/>
-                <w:szCs w:val="24"/>
-              </w:rPr>
-            </w:pPr>
-            <w:r>
-              <w:rPr>
-                <w:rFonts w:ascii="Times New Roman" w:hAnsi="Times New Roman" w:cs="Times New Roman"/>
-                <w:sz w:val="24"/>
-                <w:szCs w:val="24"/>
-              </w:rPr>
-              <w:t>Web Page</w:t>
-            </w:r>
-          </w:p>
-        </w:tc>
-        <w:tc>
-          <w:tcPr>
-            <w:tcW w:w="3424" w:type="dxa"/>
-          </w:tcPr>
-          <w:p>
-            <w:pPr>
-              <w:rPr>
-                <w:rFonts w:ascii="Times New Roman" w:hAnsi="Times New Roman" w:cs="Times New Roman"/>
-                <w:sz w:val="24"/>
-                <w:szCs w:val="24"/>
-              </w:rPr>
-            </w:pPr>
-            <w:proofErr w:type="spellStart"/>
-            <w:r>
-              <w:rPr>
-                <w:rFonts w:ascii="Times New Roman" w:hAnsi="Times New Roman" w:cs="Times New Roman"/>
-                <w:sz w:val="24"/>
-                <w:szCs w:val="24"/>
-              </w:rPr>
-              <w:t>Transaction.withdrawal</w:t>
-            </w:r>
-            <w:proofErr w:type="spellEnd"/>
-            <w:r>
-              <w:rPr>
-                <w:rFonts w:ascii="Times New Roman" w:hAnsi="Times New Roman" w:cs="Times New Roman"/>
-                <w:sz w:val="24"/>
-                <w:szCs w:val="24"/>
-              </w:rPr>
-              <w:t>()</w:t>
-            </w:r>
-          </w:p>
-        </w:tc>
-        <w:tc>
-          <w:tcPr>
-            <w:tcW w:w="1516" w:type="dxa"/>
-          </w:tcPr>
-          <w:p>
-            <w:pPr>
-              <w:rPr>
-                <w:rFonts w:ascii="Times New Roman" w:hAnsi="Times New Roman" w:cs="Times New Roman"/>
-                <w:sz w:val="24"/>
-                <w:szCs w:val="24"/>
-              </w:rPr>
-            </w:pPr>
-            <w:proofErr w:type="spellStart"/>
-            <w:r>
-              <w:rPr>
-                <w:rFonts w:ascii="Times New Roman" w:hAnsi="Times New Roman" w:cs="Times New Roman"/>
-                <w:sz w:val="24"/>
-                <w:szCs w:val="24"/>
-              </w:rPr>
-              <w:t>withdrawalAmt</w:t>
-            </w:r>
-            <w:proofErr w:type="spellEnd"/>
-          </w:p>
-        </w:tc>
-        <w:tc>
-          <w:tcPr>
-            <w:tcW w:w="792" w:type="dxa"/>
-          </w:tcPr>
-          <w:p>
-            <w:pPr>
-              <w:rPr>
-                <w:rFonts w:ascii="Times New Roman" w:hAnsi="Times New Roman" w:cs="Times New Roman"/>
-                <w:sz w:val="24"/>
-                <w:szCs w:val="24"/>
-              </w:rPr>
-            </w:pPr>
-            <w:r>
-              <w:rPr>
-                <w:rFonts w:ascii="Times New Roman" w:hAnsi="Times New Roman" w:cs="Times New Roman"/>
-                <w:sz w:val="24"/>
-                <w:szCs w:val="24"/>
-              </w:rPr>
-              <w:t>float</w:t>
-            </w:r>
-          </w:p>
-        </w:tc>
-        <w:tc>
-          <w:tcPr>
-            <w:tcW w:w="1396" w:type="dxa"/>
-          </w:tcPr>
-          <w:p>
-            <w:pPr>
-              <w:rPr>
-                <w:rFonts w:ascii="Times New Roman" w:hAnsi="Times New Roman" w:cs="Times New Roman"/>
-                <w:sz w:val="24"/>
-                <w:szCs w:val="24"/>
-              </w:rPr>
-            </w:pPr>
-            <w:r>
-              <w:rPr>
-                <w:rFonts w:ascii="Times New Roman" w:hAnsi="Times New Roman" w:cs="Times New Roman"/>
-                <w:sz w:val="24"/>
-                <w:szCs w:val="24"/>
-              </w:rPr>
-              <w:t>0-9999</w:t>
-            </w:r>
-          </w:p>
-        </w:tc>
-        <w:tc>
-          <w:tcPr>
-            <w:tcW w:w="1327" w:type="dxa"/>
-          </w:tcPr>
-          <w:p>
-            <w:pPr>
-              <w:rPr>
-                <w:rFonts w:ascii="Times New Roman" w:hAnsi="Times New Roman" w:cs="Times New Roman"/>
-                <w:sz w:val="24"/>
-                <w:szCs w:val="24"/>
-              </w:rPr>
-            </w:pPr>
-            <w:r>
-              <w:rPr>
-                <w:rFonts w:ascii="Times New Roman" w:hAnsi="Times New Roman" w:cs="Times New Roman"/>
-                <w:sz w:val="24"/>
-                <w:szCs w:val="24"/>
-              </w:rPr>
-              <w:t>0</w:t>
-            </w:r>
-          </w:p>
-        </w:tc>
-      </w:tr>
-      <w:tr>
-        <w:tc>
-          <w:tcPr>
-            <w:tcW w:w="895" w:type="dxa"/>
-          </w:tcPr>
-          <w:p>
-            <w:pPr>
-              <w:rPr>
-                <w:rFonts w:ascii="Times New Roman" w:hAnsi="Times New Roman" w:cs="Times New Roman"/>
-                <w:b/>
-                <w:bCs/>
-                <w:sz w:val="24"/>
-                <w:szCs w:val="24"/>
-              </w:rPr>
-            </w:pPr>
-            <w:r>
-              <w:rPr>
-                <w:rFonts w:ascii="Times New Roman" w:hAnsi="Times New Roman" w:cs="Times New Roman"/>
-                <w:sz w:val="24"/>
-                <w:szCs w:val="24"/>
-              </w:rPr>
-              <w:t>Web Page</w:t>
-            </w:r>
-          </w:p>
-        </w:tc>
-        <w:tc>
-          <w:tcPr>
-            <w:tcW w:w="3424" w:type="dxa"/>
-          </w:tcPr>
-          <w:p>
-            <w:pPr>
-              <w:rPr>
-                <w:rFonts w:ascii="Times New Roman" w:hAnsi="Times New Roman" w:cs="Times New Roman"/>
-                <w:sz w:val="24"/>
-                <w:szCs w:val="24"/>
-              </w:rPr>
-            </w:pPr>
-            <w:proofErr w:type="spellStart"/>
-            <w:r>
-              <w:rPr>
-                <w:rFonts w:ascii="Times New Roman" w:hAnsi="Times New Roman" w:cs="Times New Roman"/>
-                <w:sz w:val="24"/>
-                <w:szCs w:val="24"/>
-              </w:rPr>
-              <w:t>Transaction.withdrawal</w:t>
-            </w:r>
-            <w:proofErr w:type="spellEnd"/>
-            <w:r>
-              <w:rPr>
-                <w:rFonts w:ascii="Times New Roman" w:hAnsi="Times New Roman" w:cs="Times New Roman"/>
-                <w:sz w:val="24"/>
-                <w:szCs w:val="24"/>
-              </w:rPr>
-              <w:t>(</w:t>
-            </w:r>
-            <w:proofErr w:type="gramStart"/>
-            <w:r>
-              <w:rPr>
-                <w:rFonts w:ascii="Times New Roman" w:hAnsi="Times New Roman" w:cs="Times New Roman"/>
-                <w:sz w:val="24"/>
-                <w:szCs w:val="24"/>
-              </w:rPr>
-              <w:t>).</w:t>
-            </w:r>
-            <w:proofErr w:type="spellStart"/>
-            <w:r>
-              <w:rPr>
-                <w:rFonts w:ascii="Times New Roman" w:hAnsi="Times New Roman" w:cs="Times New Roman"/>
-                <w:sz w:val="24"/>
-                <w:szCs w:val="24"/>
-              </w:rPr>
-              <w:t>checkBalance</w:t>
-            </w:r>
-            <w:proofErr w:type="spellEnd"/>
-            <w:proofErr w:type="gramEnd"/>
-            <w:r>
-              <w:rPr>
-                <w:rFonts w:ascii="Times New Roman" w:hAnsi="Times New Roman" w:cs="Times New Roman"/>
-                <w:sz w:val="24"/>
-                <w:szCs w:val="24"/>
-              </w:rPr>
-              <w:t>()</w:t>
-            </w:r>
-          </w:p>
-        </w:tc>
-        <w:tc>
-          <w:tcPr>
-            <w:tcW w:w="1516" w:type="dxa"/>
-          </w:tcPr>
-          <w:p>
-            <w:pPr>
-              <w:rPr>
-                <w:rFonts w:ascii="Times New Roman" w:hAnsi="Times New Roman" w:cs="Times New Roman"/>
-                <w:sz w:val="24"/>
-                <w:szCs w:val="24"/>
-              </w:rPr>
-            </w:pPr>
-            <w:proofErr w:type="spellStart"/>
-            <w:r>
-              <w:rPr>
-                <w:rFonts w:ascii="Times New Roman" w:hAnsi="Times New Roman" w:cs="Times New Roman"/>
-                <w:sz w:val="24"/>
-                <w:szCs w:val="24"/>
-              </w:rPr>
-              <w:t>withdrawalAmt</w:t>
-            </w:r>
-            <w:proofErr w:type="spellEnd"/>
-          </w:p>
-        </w:tc>
-        <w:tc>
-          <w:tcPr>
-            <w:tcW w:w="792" w:type="dxa"/>
-          </w:tcPr>
-          <w:p>
-            <w:pPr>
-              <w:rPr>
-                <w:rFonts w:ascii="Times New Roman" w:hAnsi="Times New Roman" w:cs="Times New Roman"/>
-                <w:sz w:val="24"/>
-                <w:szCs w:val="24"/>
-              </w:rPr>
-            </w:pPr>
-            <w:r>
-              <w:rPr>
-                <w:rFonts w:ascii="Times New Roman" w:hAnsi="Times New Roman" w:cs="Times New Roman"/>
-                <w:sz w:val="24"/>
-                <w:szCs w:val="24"/>
-              </w:rPr>
-              <w:t>Float</w:t>
-            </w:r>
-          </w:p>
-        </w:tc>
-        <w:tc>
-          <w:tcPr>
-            <w:tcW w:w="1396" w:type="dxa"/>
-          </w:tcPr>
-          <w:p>
-            <w:pPr>
-              <w:rPr>
-                <w:rFonts w:ascii="Times New Roman" w:hAnsi="Times New Roman" w:cs="Times New Roman"/>
-                <w:sz w:val="24"/>
-                <w:szCs w:val="24"/>
-              </w:rPr>
-            </w:pPr>
-            <w:r>
-              <w:rPr>
-                <w:rFonts w:ascii="Times New Roman" w:hAnsi="Times New Roman" w:cs="Times New Roman"/>
-                <w:sz w:val="24"/>
-                <w:szCs w:val="24"/>
-              </w:rPr>
-              <w:t>0-9999</w:t>
-            </w:r>
-          </w:p>
-        </w:tc>
-        <w:tc>
-          <w:tcPr>
-            <w:tcW w:w="1327" w:type="dxa"/>
-          </w:tcPr>
-          <w:p>
-            <w:pPr>
-              <w:rPr>
-                <w:rFonts w:ascii="Times New Roman" w:hAnsi="Times New Roman" w:cs="Times New Roman"/>
-                <w:sz w:val="24"/>
-                <w:szCs w:val="24"/>
-              </w:rPr>
-            </w:pPr>
-            <w:r>
-              <w:rPr>
-                <w:rFonts w:ascii="Times New Roman" w:hAnsi="Times New Roman" w:cs="Times New Roman"/>
-                <w:sz w:val="24"/>
-                <w:szCs w:val="24"/>
-              </w:rPr>
-              <w:t>0</w:t>
-            </w:r>
-          </w:p>
-        </w:tc>
-      </w:tr>
-      <w:tr>
-        <w:tc>
-          <w:tcPr>
-            <w:tcW w:w="9350" w:type="dxa"/>
-            <w:gridSpan w:val="6"/>
-          </w:tcPr>
-          <w:p>
-            <w:pPr>
-              <w:rPr>
-                <w:rFonts w:ascii="Times New Roman" w:hAnsi="Times New Roman" w:cs="Times New Roman"/>
-                <w:b/>
-                <w:bCs/>
-                <w:sz w:val="24"/>
-                <w:szCs w:val="24"/>
-              </w:rPr>
-            </w:pPr>
-            <w:r>
-              <w:rPr>
-                <w:rFonts w:ascii="Times New Roman" w:hAnsi="Times New Roman" w:cs="Times New Roman"/>
-                <w:b/>
-                <w:bCs/>
-                <w:sz w:val="24"/>
-                <w:szCs w:val="24"/>
-              </w:rPr>
-              <w:t>*Data Input from webpage to transaction subsystem to transfer</w:t>
-            </w:r>
-          </w:p>
-        </w:tc>
-      </w:tr>
-      <w:tr>
-        <w:tc>
-          <w:tcPr>
-            <w:tcW w:w="895" w:type="dxa"/>
-          </w:tcPr>
-          <w:p>
-            <w:pPr>
-              <w:rPr>
-                <w:rFonts w:ascii="Times New Roman" w:hAnsi="Times New Roman" w:cs="Times New Roman"/>
-                <w:b/>
-                <w:bCs/>
-                <w:sz w:val="24"/>
-                <w:szCs w:val="24"/>
-              </w:rPr>
-            </w:pPr>
-            <w:r>
-              <w:rPr>
-                <w:rFonts w:ascii="Times New Roman" w:hAnsi="Times New Roman" w:cs="Times New Roman"/>
-                <w:sz w:val="24"/>
-                <w:szCs w:val="24"/>
-              </w:rPr>
-              <w:t>Web Page</w:t>
-            </w:r>
-          </w:p>
-        </w:tc>
-        <w:tc>
-          <w:tcPr>
-            <w:tcW w:w="3424" w:type="dxa"/>
-          </w:tcPr>
-          <w:p>
-            <w:pPr>
-              <w:rPr>
-                <w:rFonts w:ascii="Times New Roman" w:hAnsi="Times New Roman" w:cs="Times New Roman"/>
-                <w:sz w:val="24"/>
-                <w:szCs w:val="24"/>
-              </w:rPr>
-            </w:pPr>
-            <w:proofErr w:type="spellStart"/>
-            <w:r>
-              <w:rPr>
-                <w:rFonts w:ascii="Times New Roman" w:hAnsi="Times New Roman" w:cs="Times New Roman"/>
-                <w:sz w:val="24"/>
-                <w:szCs w:val="24"/>
-              </w:rPr>
-              <w:t>Transaction.transfer</w:t>
-            </w:r>
-            <w:proofErr w:type="spellEnd"/>
-            <w:r>
-              <w:rPr>
-                <w:rFonts w:ascii="Times New Roman" w:hAnsi="Times New Roman" w:cs="Times New Roman"/>
-                <w:sz w:val="24"/>
-                <w:szCs w:val="24"/>
-              </w:rPr>
-              <w:t>()</w:t>
-            </w:r>
-          </w:p>
-        </w:tc>
-        <w:tc>
-          <w:tcPr>
-            <w:tcW w:w="1516" w:type="dxa"/>
-          </w:tcPr>
-          <w:p>
-            <w:pPr>
-              <w:rPr>
-                <w:rFonts w:ascii="Times New Roman" w:hAnsi="Times New Roman" w:cs="Times New Roman"/>
-                <w:sz w:val="24"/>
-                <w:szCs w:val="24"/>
-              </w:rPr>
-            </w:pPr>
-            <w:proofErr w:type="spellStart"/>
-            <w:r>
-              <w:rPr>
-                <w:rFonts w:ascii="Times New Roman" w:hAnsi="Times New Roman" w:cs="Times New Roman"/>
-                <w:sz w:val="24"/>
-                <w:szCs w:val="24"/>
-              </w:rPr>
-              <w:t>transferAmt</w:t>
-            </w:r>
-            <w:proofErr w:type="spellEnd"/>
-            <w:r>
-              <w:rPr>
-                <w:rFonts w:ascii="Times New Roman" w:hAnsi="Times New Roman" w:cs="Times New Roman"/>
-                <w:sz w:val="24"/>
-                <w:szCs w:val="24"/>
-              </w:rPr>
-              <w:t>, accountName1, accountName2</w:t>
-            </w:r>
-          </w:p>
-        </w:tc>
-        <w:tc>
-          <w:tcPr>
-            <w:tcW w:w="792" w:type="dxa"/>
-          </w:tcPr>
-          <w:p>
-            <w:pPr>
-              <w:rPr>
-                <w:rFonts w:ascii="Times New Roman" w:hAnsi="Times New Roman" w:cs="Times New Roman"/>
-                <w:sz w:val="24"/>
-                <w:szCs w:val="24"/>
-              </w:rPr>
-            </w:pPr>
-            <w:r>
-              <w:rPr>
-                <w:rFonts w:ascii="Times New Roman" w:hAnsi="Times New Roman" w:cs="Times New Roman"/>
-                <w:sz w:val="24"/>
-                <w:szCs w:val="24"/>
-              </w:rPr>
-              <w:t>Float, String, String</w:t>
-            </w:r>
-          </w:p>
-        </w:tc>
-        <w:tc>
-          <w:tcPr>
-            <w:tcW w:w="1396" w:type="dxa"/>
-          </w:tcPr>
-          <w:p>
-            <w:pPr>
-              <w:rPr>
-                <w:rFonts w:ascii="Times New Roman" w:hAnsi="Times New Roman" w:cs="Times New Roman"/>
-                <w:sz w:val="24"/>
-                <w:szCs w:val="24"/>
-              </w:rPr>
-            </w:pPr>
-            <w:r>
-              <w:rPr>
-                <w:rFonts w:ascii="Times New Roman" w:hAnsi="Times New Roman" w:cs="Times New Roman"/>
-                <w:sz w:val="24"/>
-                <w:szCs w:val="24"/>
-              </w:rPr>
-              <w:t xml:space="preserve">0-9999, </w:t>
-            </w:r>
-          </w:p>
-          <w:p>
-            <w:pPr>
-              <w:rPr>
-                <w:rFonts w:ascii="Times New Roman" w:hAnsi="Times New Roman" w:cs="Times New Roman"/>
-                <w:sz w:val="24"/>
-                <w:szCs w:val="24"/>
-              </w:rPr>
-            </w:pPr>
-            <w:r>
-              <w:rPr>
-                <w:rFonts w:ascii="Times New Roman" w:hAnsi="Times New Roman" w:cs="Times New Roman"/>
-                <w:sz w:val="24"/>
-                <w:szCs w:val="24"/>
-              </w:rPr>
-              <w:t>[“</w:t>
-            </w:r>
-            <w:proofErr w:type="spellStart"/>
-            <w:r>
-              <w:rPr>
-                <w:rFonts w:ascii="Times New Roman" w:hAnsi="Times New Roman" w:cs="Times New Roman"/>
-                <w:sz w:val="24"/>
-                <w:szCs w:val="24"/>
-              </w:rPr>
-              <w:t>Checkings</w:t>
-            </w:r>
-            <w:proofErr w:type="spellEnd"/>
-            <w:r>
-              <w:rPr>
-                <w:rFonts w:ascii="Times New Roman" w:hAnsi="Times New Roman" w:cs="Times New Roman"/>
-                <w:sz w:val="24"/>
-                <w:szCs w:val="24"/>
-              </w:rPr>
-              <w:t>”, “Savings”], [“</w:t>
-            </w:r>
-            <w:proofErr w:type="spellStart"/>
-            <w:r>
-              <w:rPr>
-                <w:rFonts w:ascii="Times New Roman" w:hAnsi="Times New Roman" w:cs="Times New Roman"/>
-                <w:sz w:val="24"/>
-                <w:szCs w:val="24"/>
-              </w:rPr>
-              <w:t>Checkings</w:t>
-            </w:r>
-            <w:proofErr w:type="spellEnd"/>
-            <w:r>
-              <w:rPr>
-                <w:rFonts w:ascii="Times New Roman" w:hAnsi="Times New Roman" w:cs="Times New Roman"/>
-                <w:sz w:val="24"/>
-                <w:szCs w:val="24"/>
-              </w:rPr>
-              <w:t>”, “Savings”]</w:t>
-            </w:r>
-          </w:p>
-        </w:tc>
-        <w:tc>
-          <w:tcPr>
-            <w:tcW w:w="1327" w:type="dxa"/>
-          </w:tcPr>
-          <w:p>
-            <w:pPr>
-              <w:rPr>
-                <w:rFonts w:ascii="Times New Roman" w:hAnsi="Times New Roman" w:cs="Times New Roman"/>
-                <w:sz w:val="24"/>
-                <w:szCs w:val="24"/>
-              </w:rPr>
-            </w:pPr>
-            <w:r>
-              <w:rPr>
-                <w:rFonts w:ascii="Times New Roman" w:hAnsi="Times New Roman" w:cs="Times New Roman"/>
-                <w:sz w:val="24"/>
-                <w:szCs w:val="24"/>
-              </w:rPr>
-              <w:t>0, “</w:t>
-            </w:r>
-            <w:proofErr w:type="spellStart"/>
-            <w:r>
-              <w:rPr>
-                <w:rFonts w:ascii="Times New Roman" w:hAnsi="Times New Roman" w:cs="Times New Roman"/>
-                <w:sz w:val="24"/>
-                <w:szCs w:val="24"/>
-              </w:rPr>
-              <w:t>Checkings</w:t>
-            </w:r>
-            <w:proofErr w:type="spellEnd"/>
-            <w:r>
-              <w:rPr>
-                <w:rFonts w:ascii="Times New Roman" w:hAnsi="Times New Roman" w:cs="Times New Roman"/>
-                <w:sz w:val="24"/>
-                <w:szCs w:val="24"/>
-              </w:rPr>
-              <w:t>”, “Savings”</w:t>
-            </w:r>
-          </w:p>
-        </w:tc>
-      </w:tr>
-      <w:tr>
-        <w:tc>
-          <w:tcPr>
-            <w:tcW w:w="895" w:type="dxa"/>
-          </w:tcPr>
-          <w:p>
-            <w:pPr>
-              <w:rPr>
-                <w:rFonts w:ascii="Times New Roman" w:hAnsi="Times New Roman" w:cs="Times New Roman"/>
-                <w:b/>
-                <w:bCs/>
-                <w:sz w:val="24"/>
-                <w:szCs w:val="24"/>
-              </w:rPr>
-            </w:pPr>
-            <w:r>
-              <w:rPr>
-                <w:rFonts w:ascii="Times New Roman" w:hAnsi="Times New Roman" w:cs="Times New Roman"/>
-                <w:sz w:val="24"/>
-                <w:szCs w:val="24"/>
-              </w:rPr>
-              <w:t>Web Page</w:t>
-            </w:r>
-          </w:p>
-        </w:tc>
-        <w:tc>
-          <w:tcPr>
-            <w:tcW w:w="3424" w:type="dxa"/>
-          </w:tcPr>
-          <w:p>
-            <w:pPr>
-              <w:rPr>
-                <w:rFonts w:ascii="Times New Roman" w:hAnsi="Times New Roman" w:cs="Times New Roman"/>
-                <w:sz w:val="24"/>
-                <w:szCs w:val="24"/>
-              </w:rPr>
-            </w:pPr>
-            <w:proofErr w:type="spellStart"/>
-            <w:r>
-              <w:rPr>
-                <w:rFonts w:ascii="Times New Roman" w:hAnsi="Times New Roman" w:cs="Times New Roman"/>
-                <w:sz w:val="24"/>
-                <w:szCs w:val="24"/>
-              </w:rPr>
-              <w:t>Transaction.withdrawal</w:t>
-            </w:r>
-            <w:proofErr w:type="spellEnd"/>
-            <w:r>
-              <w:rPr>
-                <w:rFonts w:ascii="Times New Roman" w:hAnsi="Times New Roman" w:cs="Times New Roman"/>
-                <w:sz w:val="24"/>
-                <w:szCs w:val="24"/>
-              </w:rPr>
-              <w:t>(</w:t>
-            </w:r>
-            <w:proofErr w:type="gramStart"/>
-            <w:r>
-              <w:rPr>
-                <w:rFonts w:ascii="Times New Roman" w:hAnsi="Times New Roman" w:cs="Times New Roman"/>
-                <w:sz w:val="24"/>
-                <w:szCs w:val="24"/>
-              </w:rPr>
-              <w:t>).</w:t>
-            </w:r>
-            <w:proofErr w:type="spellStart"/>
-            <w:r>
-              <w:rPr>
-                <w:rFonts w:ascii="Times New Roman" w:hAnsi="Times New Roman" w:cs="Times New Roman"/>
-                <w:sz w:val="24"/>
-                <w:szCs w:val="24"/>
-              </w:rPr>
-              <w:t>checkBalance</w:t>
-            </w:r>
-            <w:proofErr w:type="spellEnd"/>
-            <w:proofErr w:type="gramEnd"/>
-            <w:r>
-              <w:rPr>
-                <w:rFonts w:ascii="Times New Roman" w:hAnsi="Times New Roman" w:cs="Times New Roman"/>
-                <w:sz w:val="24"/>
-                <w:szCs w:val="24"/>
-              </w:rPr>
-              <w:t>()</w:t>
-            </w:r>
-          </w:p>
-        </w:tc>
-        <w:tc>
-          <w:tcPr>
-            <w:tcW w:w="1516" w:type="dxa"/>
-          </w:tcPr>
-          <w:p>
-            <w:pPr>
-              <w:rPr>
-                <w:rFonts w:ascii="Times New Roman" w:hAnsi="Times New Roman" w:cs="Times New Roman"/>
-                <w:sz w:val="24"/>
-                <w:szCs w:val="24"/>
-              </w:rPr>
-            </w:pPr>
-            <w:proofErr w:type="spellStart"/>
-            <w:r>
-              <w:rPr>
-                <w:rFonts w:ascii="Times New Roman" w:hAnsi="Times New Roman" w:cs="Times New Roman"/>
-                <w:sz w:val="24"/>
-                <w:szCs w:val="24"/>
-              </w:rPr>
-              <w:t>withdrawalAmt</w:t>
-            </w:r>
-            <w:proofErr w:type="spellEnd"/>
-          </w:p>
-        </w:tc>
-        <w:tc>
-          <w:tcPr>
-            <w:tcW w:w="792" w:type="dxa"/>
-          </w:tcPr>
-          <w:p>
-            <w:pPr>
-              <w:rPr>
-                <w:rFonts w:ascii="Times New Roman" w:hAnsi="Times New Roman" w:cs="Times New Roman"/>
-                <w:sz w:val="24"/>
-                <w:szCs w:val="24"/>
-              </w:rPr>
-            </w:pPr>
-            <w:r>
-              <w:rPr>
-                <w:rFonts w:ascii="Times New Roman" w:hAnsi="Times New Roman" w:cs="Times New Roman"/>
-                <w:sz w:val="24"/>
-                <w:szCs w:val="24"/>
-              </w:rPr>
-              <w:t>Float</w:t>
-            </w:r>
-          </w:p>
-        </w:tc>
-        <w:tc>
-          <w:tcPr>
-            <w:tcW w:w="1396" w:type="dxa"/>
-          </w:tcPr>
-          <w:p>
-            <w:pPr>
-              <w:rPr>
-                <w:rFonts w:ascii="Times New Roman" w:hAnsi="Times New Roman" w:cs="Times New Roman"/>
-                <w:sz w:val="24"/>
-                <w:szCs w:val="24"/>
-              </w:rPr>
-            </w:pPr>
-            <w:r>
-              <w:rPr>
-                <w:rFonts w:ascii="Times New Roman" w:hAnsi="Times New Roman" w:cs="Times New Roman"/>
-                <w:sz w:val="24"/>
-                <w:szCs w:val="24"/>
-              </w:rPr>
-              <w:t>0-9999</w:t>
-            </w:r>
-          </w:p>
-        </w:tc>
-        <w:tc>
-          <w:tcPr>
-            <w:tcW w:w="1327" w:type="dxa"/>
+            <w:tcW w:w="1525" w:type="dxa"/>
           </w:tcPr>
           <w:p>
             <w:pPr>

</xml_diff>